<commit_message>
docs: Se agregan nuevos casos de uso
Se arreglan errores presentados en los casos de usos ateriores.
</commit_message>
<xml_diff>
--- a/1- Análisis/6- Casos de uso extendido/Casos de usos/Cu001.docx
+++ b/1- Análisis/6- Casos de uso extendido/Casos de usos/Cu001.docx
@@ -1,6 +1,6 @@
 
 <file path=word/document.xml><?xml version="1.0" encoding="utf-8"?>
-<w:document xmlns:wpc="http://schemas.microsoft.com/office/word/2010/wordprocessingCanvas" xmlns:cx="http://schemas.microsoft.com/office/drawing/2014/chartex" xmlns:cx1="http://schemas.microsoft.com/office/drawing/2015/9/8/chartex" xmlns:cx2="http://schemas.microsoft.com/office/drawing/2015/10/21/chartex" xmlns:cx3="http://schemas.microsoft.com/office/drawing/2016/5/9/chartex" xmlns:cx4="http://schemas.microsoft.com/office/drawing/2016/5/10/chartex" xmlns:cx5="http://schemas.microsoft.com/office/drawing/2016/5/11/chartex" xmlns:cx6="http://schemas.microsoft.com/office/drawing/2016/5/12/chartex" xmlns:cx7="http://schemas.microsoft.com/office/drawing/2016/5/13/chartex" xmlns:cx8="http://schemas.microsoft.com/office/drawing/2016/5/14/chartex" xmlns:mc="http://schemas.openxmlformats.org/markup-compatibility/2006" xmlns:aink="http://schemas.microsoft.com/office/drawing/2016/ink" xmlns:am3d="http://schemas.microsoft.com/office/drawing/2017/model3d" xmlns:o="urn:schemas-microsoft-com:office:office" xmlns:r="http://schemas.openxmlformats.org/officeDocument/2006/relationships" xmlns:m="http://schemas.openxmlformats.org/officeDocument/2006/math" xmlns:v="urn:schemas-microsoft-com:vml" xmlns:wp14="http://schemas.microsoft.com/office/word/2010/wordprocessingDrawing" xmlns:wp="http://schemas.openxmlformats.org/drawingml/2006/wordprocessingDrawing" xmlns:w10="urn:schemas-microsoft-com:office:word" xmlns:w="http://schemas.openxmlformats.org/wordprocessingml/2006/main" xmlns:w14="http://schemas.microsoft.com/office/word/2010/wordml" xmlns:w15="http://schemas.microsoft.com/office/word/2012/wordml" xmlns:w16cid="http://schemas.microsoft.com/office/word/2016/wordml/cid" xmlns:w16se="http://schemas.microsoft.com/office/word/2015/wordml/symex" xmlns:wpg="http://schemas.microsoft.com/office/word/2010/wordprocessingGroup" xmlns:wpi="http://schemas.microsoft.com/office/word/2010/wordprocessingInk" xmlns:wne="http://schemas.microsoft.com/office/word/2006/wordml" xmlns:wps="http://schemas.microsoft.com/office/word/2010/wordprocessingShape" mc:Ignorable="w14 w15 w16se w16cid wp14">
+<w:document xmlns:wpc="http://schemas.microsoft.com/office/word/2010/wordprocessingCanvas" xmlns:mc="http://schemas.openxmlformats.org/markup-compatibility/2006" xmlns:o="urn:schemas-microsoft-com:office:office" xmlns:r="http://schemas.openxmlformats.org/officeDocument/2006/relationships" xmlns:m="http://schemas.openxmlformats.org/officeDocument/2006/math" xmlns:v="urn:schemas-microsoft-com:vml" xmlns:wp14="http://schemas.microsoft.com/office/word/2010/wordprocessingDrawing" xmlns:wp="http://schemas.openxmlformats.org/drawingml/2006/wordprocessingDrawing" xmlns:w10="urn:schemas-microsoft-com:office:word" xmlns:w="http://schemas.openxmlformats.org/wordprocessingml/2006/main" xmlns:w14="http://schemas.microsoft.com/office/word/2010/wordml" xmlns:w15="http://schemas.microsoft.com/office/word/2012/wordml" xmlns:wpg="http://schemas.microsoft.com/office/word/2010/wordprocessingGroup" xmlns:wpi="http://schemas.microsoft.com/office/word/2010/wordprocessingInk" xmlns:wne="http://schemas.microsoft.com/office/word/2006/wordml" xmlns:wps="http://schemas.microsoft.com/office/word/2010/wordprocessingShape" mc:Ignorable="w14 w15 wp14">
   <w:body>
     <w:tbl>
       <w:tblPr>
@@ -164,38 +164,40 @@
                 <w:sz w:val="22"/>
               </w:rPr>
             </w:pPr>
-            <w:proofErr w:type="spellStart"/>
-            <w:r>
-              <w:rPr>
-                <w:rFonts w:ascii="Arial" w:hAnsi="Arial" w:cs="Arial"/>
-                <w:sz w:val="22"/>
-              </w:rPr>
-              <w:t>Nicolas</w:t>
-            </w:r>
-            <w:proofErr w:type="spellEnd"/>
-            <w:r>
-              <w:rPr>
-                <w:rFonts w:ascii="Arial" w:hAnsi="Arial" w:cs="Arial"/>
-                <w:sz w:val="22"/>
-              </w:rPr>
-              <w:t xml:space="preserve"> </w:t>
-            </w:r>
-            <w:proofErr w:type="spellStart"/>
-            <w:r>
-              <w:rPr>
-                <w:rFonts w:ascii="Arial" w:hAnsi="Arial" w:cs="Arial"/>
-                <w:sz w:val="22"/>
-              </w:rPr>
-              <w:t>Jimènez</w:t>
-            </w:r>
-            <w:proofErr w:type="spellEnd"/>
+            <w:r>
+              <w:rPr>
+                <w:rFonts w:ascii="Arial" w:hAnsi="Arial" w:cs="Arial"/>
+                <w:sz w:val="22"/>
+              </w:rPr>
+              <w:t>Nicolas Jimé</w:t>
+            </w:r>
+            <w:r>
+              <w:rPr>
+                <w:rFonts w:ascii="Arial" w:hAnsi="Arial" w:cs="Arial"/>
+                <w:sz w:val="22"/>
+              </w:rPr>
+              <w:t>nez</w:t>
+            </w:r>
             <w:r>
               <w:rPr>
                 <w:rFonts w:ascii="Arial" w:hAnsi="Arial" w:cs="Arial"/>
                 <w:sz w:val="22"/>
               </w:rPr>
               <w:br/>
-              <w:t>David Andrade</w:t>
+            </w:r>
+            <w:r>
+              <w:rPr>
+                <w:rFonts w:ascii="Arial" w:hAnsi="Arial" w:cs="Arial"/>
+                <w:sz w:val="22"/>
+              </w:rPr>
+              <w:t xml:space="preserve">Daniel </w:t>
+            </w:r>
+            <w:r>
+              <w:rPr>
+                <w:rFonts w:ascii="Arial" w:hAnsi="Arial" w:cs="Arial"/>
+                <w:sz w:val="22"/>
+              </w:rPr>
+              <w:t>Páez</w:t>
             </w:r>
           </w:p>
         </w:tc>
@@ -873,16 +875,14 @@
               </w:rPr>
               <w:t xml:space="preserve">El usuario una vez en el </w:t>
             </w:r>
-            <w:proofErr w:type="spellStart"/>
-            <w:r>
-              <w:rPr>
-                <w:rFonts w:ascii="Arial" w:hAnsi="Arial" w:cs="Arial"/>
-                <w:bCs/>
-                <w:sz w:val="22"/>
-              </w:rPr>
-              <w:t>mòdulo</w:t>
-            </w:r>
-            <w:proofErr w:type="spellEnd"/>
+            <w:r>
+              <w:rPr>
+                <w:rFonts w:ascii="Arial" w:hAnsi="Arial" w:cs="Arial"/>
+                <w:bCs/>
+                <w:sz w:val="22"/>
+              </w:rPr>
+              <w:t>módulo</w:t>
+            </w:r>
             <w:r>
               <w:rPr>
                 <w:rFonts w:ascii="Arial" w:hAnsi="Arial" w:cs="Arial"/>
@@ -1098,16 +1098,16 @@
               </w:rPr>
               <w:t xml:space="preserve">Fallo de </w:t>
             </w:r>
-            <w:proofErr w:type="spellStart"/>
-            <w:r>
-              <w:rPr>
-                <w:rFonts w:ascii="Arial" w:hAnsi="Arial" w:cs="Arial"/>
-                <w:bCs/>
-                <w:sz w:val="22"/>
-              </w:rPr>
-              <w:t>conexiòn</w:t>
-            </w:r>
-            <w:proofErr w:type="spellEnd"/>
+            <w:r>
+              <w:rPr>
+                <w:rFonts w:ascii="Arial" w:hAnsi="Arial" w:cs="Arial"/>
+                <w:bCs/>
+                <w:sz w:val="22"/>
+              </w:rPr>
+              <w:t>conexión</w:t>
+            </w:r>
+            <w:bookmarkStart w:id="0" w:name="_GoBack"/>
+            <w:bookmarkEnd w:id="0"/>
           </w:p>
         </w:tc>
       </w:tr>
@@ -1261,10 +1261,7 @@
         </w:tc>
       </w:tr>
     </w:tbl>
-    <w:p>
-      <w:bookmarkStart w:id="0" w:name="_GoBack"/>
-      <w:bookmarkEnd w:id="0"/>
-    </w:p>
+    <w:p/>
     <w:sectPr>
       <w:pgSz w:w="11900" w:h="16840"/>
       <w:pgMar w:top="1417" w:right="1701" w:bottom="1417" w:left="1701" w:header="708" w:footer="708" w:gutter="0"/>
@@ -1276,7 +1273,7 @@
 </file>
 
 <file path=word/numbering.xml><?xml version="1.0" encoding="utf-8"?>
-<w:numbering xmlns:wpc="http://schemas.microsoft.com/office/word/2010/wordprocessingCanvas" xmlns:cx="http://schemas.microsoft.com/office/drawing/2014/chartex" xmlns:cx1="http://schemas.microsoft.com/office/drawing/2015/9/8/chartex" xmlns:cx2="http://schemas.microsoft.com/office/drawing/2015/10/21/chartex" xmlns:cx3="http://schemas.microsoft.com/office/drawing/2016/5/9/chartex" xmlns:cx4="http://schemas.microsoft.com/office/drawing/2016/5/10/chartex" xmlns:cx5="http://schemas.microsoft.com/office/drawing/2016/5/11/chartex" xmlns:cx6="http://schemas.microsoft.com/office/drawing/2016/5/12/chartex" xmlns:cx7="http://schemas.microsoft.com/office/drawing/2016/5/13/chartex" xmlns:cx8="http://schemas.microsoft.com/office/drawing/2016/5/14/chartex" xmlns:mc="http://schemas.openxmlformats.org/markup-compatibility/2006" xmlns:aink="http://schemas.microsoft.com/office/drawing/2016/ink" xmlns:am3d="http://schemas.microsoft.com/office/drawing/2017/model3d" xmlns:o="urn:schemas-microsoft-com:office:office" xmlns:r="http://schemas.openxmlformats.org/officeDocument/2006/relationships" xmlns:m="http://schemas.openxmlformats.org/officeDocument/2006/math" xmlns:v="urn:schemas-microsoft-com:vml" xmlns:wp14="http://schemas.microsoft.com/office/word/2010/wordprocessingDrawing" xmlns:wp="http://schemas.openxmlformats.org/drawingml/2006/wordprocessingDrawing" xmlns:w10="urn:schemas-microsoft-com:office:word" xmlns:w="http://schemas.openxmlformats.org/wordprocessingml/2006/main" xmlns:w14="http://schemas.microsoft.com/office/word/2010/wordml" xmlns:w15="http://schemas.microsoft.com/office/word/2012/wordml" xmlns:w16cid="http://schemas.microsoft.com/office/word/2016/wordml/cid" xmlns:w16se="http://schemas.microsoft.com/office/word/2015/wordml/symex" xmlns:wpg="http://schemas.microsoft.com/office/word/2010/wordprocessingGroup" xmlns:wpi="http://schemas.microsoft.com/office/word/2010/wordprocessingInk" xmlns:wne="http://schemas.microsoft.com/office/word/2006/wordml" xmlns:wps="http://schemas.microsoft.com/office/word/2010/wordprocessingShape" mc:Ignorable="w14 w15 w16se w16cid wp14">
+<w:numbering xmlns:wpc="http://schemas.microsoft.com/office/word/2010/wordprocessingCanvas" xmlns:mc="http://schemas.openxmlformats.org/markup-compatibility/2006" xmlns:o="urn:schemas-microsoft-com:office:office" xmlns:r="http://schemas.openxmlformats.org/officeDocument/2006/relationships" xmlns:m="http://schemas.openxmlformats.org/officeDocument/2006/math" xmlns:v="urn:schemas-microsoft-com:vml" xmlns:wp14="http://schemas.microsoft.com/office/word/2010/wordprocessingDrawing" xmlns:wp="http://schemas.openxmlformats.org/drawingml/2006/wordprocessingDrawing" xmlns:w10="urn:schemas-microsoft-com:office:word" xmlns:w="http://schemas.openxmlformats.org/wordprocessingml/2006/main" xmlns:w14="http://schemas.microsoft.com/office/word/2010/wordml" xmlns:w15="http://schemas.microsoft.com/office/word/2012/wordml" xmlns:wpg="http://schemas.microsoft.com/office/word/2010/wordprocessingGroup" xmlns:wpi="http://schemas.microsoft.com/office/word/2010/wordprocessingInk" xmlns:wne="http://schemas.microsoft.com/office/word/2006/wordml" xmlns:wps="http://schemas.microsoft.com/office/word/2010/wordprocessingShape" mc:Ignorable="w14 w15 wp14">
   <w:abstractNum w:abstractNumId="0" w15:restartNumberingAfterBreak="0">
     <w:nsid w:val="27342026"/>
     <w:multiLevelType w:val="multilevel"/>
@@ -1522,7 +1519,7 @@
 </file>
 
 <file path=word/styles.xml><?xml version="1.0" encoding="utf-8"?>
-<w:styles xmlns:mc="http://schemas.openxmlformats.org/markup-compatibility/2006" xmlns:r="http://schemas.openxmlformats.org/officeDocument/2006/relationships" xmlns:w="http://schemas.openxmlformats.org/wordprocessingml/2006/main" xmlns:w14="http://schemas.microsoft.com/office/word/2010/wordml" xmlns:w15="http://schemas.microsoft.com/office/word/2012/wordml" xmlns:w16cid="http://schemas.microsoft.com/office/word/2016/wordml/cid" xmlns:w16se="http://schemas.microsoft.com/office/word/2015/wordml/symex" mc:Ignorable="w14 w15 w16se w16cid">
+<w:styles xmlns:mc="http://schemas.openxmlformats.org/markup-compatibility/2006" xmlns:r="http://schemas.openxmlformats.org/officeDocument/2006/relationships" xmlns:w="http://schemas.openxmlformats.org/wordprocessingml/2006/main" xmlns:w14="http://schemas.microsoft.com/office/word/2010/wordml" xmlns:w15="http://schemas.microsoft.com/office/word/2012/wordml" mc:Ignorable="w14 w15">
   <w:docDefaults>
     <w:rPrDefault>
       <w:rPr>
@@ -1534,7 +1531,7 @@
     </w:rPrDefault>
     <w:pPrDefault/>
   </w:docDefaults>
-  <w:latentStyles w:defLockedState="0" w:defUIPriority="99" w:defSemiHidden="0" w:defUnhideWhenUsed="0" w:defQFormat="0" w:count="375">
+  <w:latentStyles w:defLockedState="0" w:defUIPriority="99" w:defSemiHidden="0" w:defUnhideWhenUsed="0" w:defQFormat="0" w:count="371">
     <w:lsdException w:name="Normal" w:uiPriority="0" w:qFormat="1"/>
     <w:lsdException w:name="heading 1" w:uiPriority="0" w:qFormat="1"/>
     <w:lsdException w:name="heading 2" w:semiHidden="1" w:uiPriority="9" w:unhideWhenUsed="1" w:qFormat="1"/>
@@ -2251,7 +2248,7 @@
 </file>
 
 <file path=customXml/itemProps1.xml><?xml version="1.0" encoding="utf-8"?>
-<ds:datastoreItem xmlns:ds="http://schemas.openxmlformats.org/officeDocument/2006/customXml" ds:itemID="{88F7362B-083F-6F4D-9446-3CF2E448F42A}">
+<ds:datastoreItem xmlns:ds="http://schemas.openxmlformats.org/officeDocument/2006/customXml" ds:itemID="{759FB5D1-52C1-4F17-9929-C919F6D77E05}">
   <ds:schemaRefs>
     <ds:schemaRef ds:uri="http://schemas.openxmlformats.org/officeDocument/2006/bibliography"/>
   </ds:schemaRefs>

</xml_diff>

<commit_message>
docs: Correcciones en los casos de uso
Se modifica la información de cada caso de uso y se agregan caracteristicas nuevas.
</commit_message>
<xml_diff>
--- a/1- Análisis/6- Casos de uso extendido/Casos de usos/Cu001.docx
+++ b/1- Análisis/6- Casos de uso extendido/Casos de usos/Cu001.docx
@@ -1,6 +1,6 @@
 
 <file path=word/document.xml><?xml version="1.0" encoding="utf-8"?>
-<w:document xmlns:wpc="http://schemas.microsoft.com/office/word/2010/wordprocessingCanvas" xmlns:mc="http://schemas.openxmlformats.org/markup-compatibility/2006" xmlns:o="urn:schemas-microsoft-com:office:office" xmlns:r="http://schemas.openxmlformats.org/officeDocument/2006/relationships" xmlns:m="http://schemas.openxmlformats.org/officeDocument/2006/math" xmlns:v="urn:schemas-microsoft-com:vml" xmlns:wp14="http://schemas.microsoft.com/office/word/2010/wordprocessingDrawing" xmlns:wp="http://schemas.openxmlformats.org/drawingml/2006/wordprocessingDrawing" xmlns:w10="urn:schemas-microsoft-com:office:word" xmlns:w="http://schemas.openxmlformats.org/wordprocessingml/2006/main" xmlns:w14="http://schemas.microsoft.com/office/word/2010/wordml" xmlns:w15="http://schemas.microsoft.com/office/word/2012/wordml" xmlns:wpg="http://schemas.microsoft.com/office/word/2010/wordprocessingGroup" xmlns:wpi="http://schemas.microsoft.com/office/word/2010/wordprocessingInk" xmlns:wne="http://schemas.microsoft.com/office/word/2006/wordml" xmlns:wps="http://schemas.microsoft.com/office/word/2010/wordprocessingShape" mc:Ignorable="w14 w15 wp14">
+<w:document xmlns:wpc="http://schemas.microsoft.com/office/word/2010/wordprocessingCanvas" xmlns:cx="http://schemas.microsoft.com/office/drawing/2014/chartex" xmlns:mc="http://schemas.openxmlformats.org/markup-compatibility/2006" xmlns:o="urn:schemas-microsoft-com:office:office" xmlns:r="http://schemas.openxmlformats.org/officeDocument/2006/relationships" xmlns:m="http://schemas.openxmlformats.org/officeDocument/2006/math" xmlns:v="urn:schemas-microsoft-com:vml" xmlns:wp14="http://schemas.microsoft.com/office/word/2010/wordprocessingDrawing" xmlns:wp="http://schemas.openxmlformats.org/drawingml/2006/wordprocessingDrawing" xmlns:w10="urn:schemas-microsoft-com:office:word" xmlns:w="http://schemas.openxmlformats.org/wordprocessingml/2006/main" xmlns:w14="http://schemas.microsoft.com/office/word/2010/wordml" xmlns:w15="http://schemas.microsoft.com/office/word/2012/wordml" xmlns:w16se="http://schemas.microsoft.com/office/word/2015/wordml/symex" xmlns:wpg="http://schemas.microsoft.com/office/word/2010/wordprocessingGroup" xmlns:wpi="http://schemas.microsoft.com/office/word/2010/wordprocessingInk" xmlns:wne="http://schemas.microsoft.com/office/word/2006/wordml" xmlns:wps="http://schemas.microsoft.com/office/word/2010/wordprocessingShape" mc:Ignorable="w14 w15 w16se wp14">
   <w:body>
     <w:tbl>
       <w:tblPr>
@@ -69,7 +69,14 @@
                 <w:rFonts w:ascii="Arial" w:hAnsi="Arial" w:cs="Arial"/>
                 <w:sz w:val="22"/>
               </w:rPr>
-              <w:t>cu001</w:t>
+              <w:t>CU</w:t>
+            </w:r>
+            <w:r>
+              <w:rPr>
+                <w:rFonts w:ascii="Arial" w:hAnsi="Arial" w:cs="Arial"/>
+                <w:sz w:val="22"/>
+              </w:rPr>
+              <w:t>001</w:t>
             </w:r>
           </w:p>
         </w:tc>
@@ -247,7 +254,14 @@
                 <w:rFonts w:ascii="Arial" w:hAnsi="Arial" w:cs="Arial"/>
                 <w:sz w:val="22"/>
               </w:rPr>
-              <w:t>12/12/19</w:t>
+              <w:t>12</w:t>
+            </w:r>
+            <w:r>
+              <w:rPr>
+                <w:rFonts w:ascii="Arial" w:hAnsi="Arial" w:cs="Arial"/>
+                <w:sz w:val="22"/>
+              </w:rPr>
+              <w:t>/12/19</w:t>
             </w:r>
           </w:p>
         </w:tc>
@@ -525,7 +539,7 @@
                 <w:sz w:val="22"/>
                 <w:lang w:val="es-MX"/>
               </w:rPr>
-              <w:t>Cu002, cu003, cu004, cu005, cu006, cu008</w:t>
+              <w:t>Cu007, CU010</w:t>
             </w:r>
           </w:p>
         </w:tc>
@@ -607,6 +621,14 @@
               </w:rPr>
               <w:t>01, RF02</w:t>
             </w:r>
+            <w:r>
+              <w:rPr>
+                <w:rFonts w:ascii="Arial" w:hAnsi="Arial" w:cs="Arial"/>
+                <w:sz w:val="22"/>
+                <w:lang w:val="en-US"/>
+              </w:rPr>
+              <w:t>,RF06</w:t>
+            </w:r>
           </w:p>
         </w:tc>
       </w:tr>
@@ -655,7 +677,7 @@
                 <w:rFonts w:ascii="Arial" w:hAnsi="Arial" w:cs="Arial"/>
                 <w:sz w:val="22"/>
               </w:rPr>
-              <w:t>Estar registrado</w:t>
+              <w:t>El usuario debe estar registrado en el sistema.</w:t>
             </w:r>
           </w:p>
         </w:tc>
@@ -842,7 +864,15 @@
                 <w:bCs/>
                 <w:sz w:val="22"/>
               </w:rPr>
-              <w:t>Carga la plataforma con el panel de control</w:t>
+              <w:t>Carga la pl</w:t>
+            </w:r>
+            <w:r>
+              <w:rPr>
+                <w:rFonts w:ascii="Arial" w:hAnsi="Arial" w:cs="Arial"/>
+                <w:bCs/>
+                <w:sz w:val="22"/>
+              </w:rPr>
+              <w:t>ataforma con la página de inicio</w:t>
             </w:r>
             <w:r>
               <w:rPr>
@@ -889,25 +919,7 @@
                 <w:bCs/>
                 <w:sz w:val="22"/>
               </w:rPr>
-              <w:t xml:space="preserve">, el usuario puede visualizar con la tabla de </w:t>
-            </w:r>
-            <w:proofErr w:type="spellStart"/>
-            <w:r>
-              <w:rPr>
-                <w:rFonts w:ascii="Arial" w:hAnsi="Arial" w:cs="Arial"/>
-                <w:bCs/>
-                <w:sz w:val="22"/>
-              </w:rPr>
-              <w:t>login</w:t>
-            </w:r>
-            <w:proofErr w:type="spellEnd"/>
-            <w:r>
-              <w:rPr>
-                <w:rFonts w:ascii="Arial" w:hAnsi="Arial" w:cs="Arial"/>
-                <w:bCs/>
-                <w:sz w:val="22"/>
-              </w:rPr>
-              <w:t>.</w:t>
+              <w:t>, puede visualizar el formulario de ingreso.</w:t>
             </w:r>
           </w:p>
           <w:p>
@@ -930,16 +942,7 @@
                 <w:bCs/>
                 <w:sz w:val="22"/>
               </w:rPr>
-              <w:t>Una vez visualizada el usuario podrá interactuar con la tabla anteriormente nombrada.</w:t>
-            </w:r>
-            <w:r>
-              <w:rPr>
-                <w:rFonts w:ascii="Arial" w:hAnsi="Arial" w:cs="Arial"/>
-                <w:b/>
-                <w:bCs/>
-                <w:sz w:val="22"/>
-              </w:rPr>
-              <w:br/>
+              <w:t>Una vez ingresados y validados los datos el usuario ingresará al sistema y podrá interactuar con las diferentes opciones dependiendo el rol que tenga.</w:t>
             </w:r>
           </w:p>
         </w:tc>
@@ -991,7 +994,7 @@
                 <w:rFonts w:ascii="Arial" w:hAnsi="Arial" w:cs="Arial"/>
                 <w:sz w:val="22"/>
               </w:rPr>
-              <w:t>Acceso al 1.3</w:t>
+              <w:t>El sistema debe mostrar la interfaz según el perfil del roll.</w:t>
             </w:r>
           </w:p>
         </w:tc>
@@ -1016,6 +1019,11 @@
           </w:p>
           <w:p>
             <w:pPr>
+              <w:pStyle w:val="Prrafodelista"/>
+              <w:numPr>
+                <w:ilvl w:val="0"/>
+                <w:numId w:val="3"/>
+              </w:numPr>
               <w:rPr>
                 <w:lang w:val="es-ES" w:eastAsia="es-ES"/>
               </w:rPr>
@@ -1024,16 +1032,9 @@
               <w:rPr>
                 <w:lang w:val="es-ES" w:eastAsia="es-ES"/>
               </w:rPr>
-              <w:t xml:space="preserve">1.3.1 </w:t>
-            </w:r>
-            <w:r>
-              <w:rPr>
-                <w:lang w:val="es-ES" w:eastAsia="es-ES"/>
-              </w:rPr>
               <w:t>Recuperar contraseña</w:t>
             </w:r>
           </w:p>
-          <w:p/>
         </w:tc>
       </w:tr>
       <w:tr>
@@ -1053,61 +1054,61 @@
             <w:r>
               <w:t xml:space="preserve">Excepciones  </w:t>
             </w:r>
-          </w:p>
-          <w:p>
-            <w:pPr>
-              <w:rPr>
-                <w:lang w:val="es-ES" w:eastAsia="es-ES"/>
-              </w:rPr>
-            </w:pPr>
-            <w:r>
-              <w:rPr>
-                <w:lang w:val="es-ES" w:eastAsia="es-ES"/>
-              </w:rPr>
-              <w:t xml:space="preserve">1.2.1 </w:t>
-            </w:r>
-            <w:r>
-              <w:rPr>
-                <w:lang w:val="es-ES" w:eastAsia="es-ES"/>
-              </w:rPr>
-              <w:t>Cerrar la pestaña</w:t>
-            </w:r>
-          </w:p>
-          <w:p>
-            <w:pPr>
-              <w:rPr>
-                <w:rFonts w:ascii="Arial" w:hAnsi="Arial" w:cs="Arial"/>
-                <w:bCs/>
-                <w:sz w:val="22"/>
-              </w:rPr>
-            </w:pPr>
-            <w:r>
-              <w:rPr>
-                <w:rFonts w:ascii="Arial" w:hAnsi="Arial" w:cs="Arial"/>
-                <w:b/>
-                <w:bCs/>
-                <w:sz w:val="22"/>
-              </w:rPr>
-              <w:t xml:space="preserve">1.2.2 </w:t>
-            </w:r>
-            <w:r>
-              <w:rPr>
-                <w:rFonts w:ascii="Arial" w:hAnsi="Arial" w:cs="Arial"/>
-                <w:bCs/>
-                <w:sz w:val="22"/>
-              </w:rPr>
-              <w:t xml:space="preserve">Fallo de </w:t>
-            </w:r>
-            <w:r>
-              <w:rPr>
-                <w:rFonts w:ascii="Arial" w:hAnsi="Arial" w:cs="Arial"/>
-                <w:bCs/>
-                <w:sz w:val="22"/>
-              </w:rPr>
-              <w:t>conexión</w:t>
-            </w:r>
             <w:bookmarkStart w:id="0" w:name="_GoBack"/>
             <w:bookmarkEnd w:id="0"/>
+          </w:p>
+          <w:p>
+            <w:pPr>
+              <w:rPr>
+                <w:lang w:val="es-ES" w:eastAsia="es-ES"/>
+              </w:rPr>
+            </w:pPr>
+            <w:r>
+              <w:rPr>
+                <w:lang w:val="es-ES" w:eastAsia="es-ES"/>
+              </w:rPr>
+              <w:t xml:space="preserve">1.2.1 </w:t>
+            </w:r>
+            <w:r>
+              <w:rPr>
+                <w:lang w:val="es-ES" w:eastAsia="es-ES"/>
+              </w:rPr>
+              <w:t>Cerrar la pestaña</w:t>
+            </w:r>
+          </w:p>
+          <w:p>
+            <w:pPr>
+              <w:rPr>
+                <w:rFonts w:ascii="Arial" w:hAnsi="Arial" w:cs="Arial"/>
+                <w:bCs/>
+                <w:sz w:val="22"/>
+              </w:rPr>
+            </w:pPr>
+            <w:r>
+              <w:rPr>
+                <w:rFonts w:ascii="Arial" w:hAnsi="Arial" w:cs="Arial"/>
+                <w:b/>
+                <w:bCs/>
+                <w:sz w:val="22"/>
+              </w:rPr>
+              <w:t xml:space="preserve">1.2.2 </w:t>
+            </w:r>
+            <w:r>
+              <w:rPr>
+                <w:rFonts w:ascii="Arial" w:hAnsi="Arial" w:cs="Arial"/>
+                <w:bCs/>
+                <w:sz w:val="22"/>
+              </w:rPr>
+              <w:t xml:space="preserve">Fallo de </w:t>
+            </w:r>
+            <w:r>
+              <w:rPr>
+                <w:rFonts w:ascii="Arial" w:hAnsi="Arial" w:cs="Arial"/>
+                <w:bCs/>
+                <w:sz w:val="22"/>
+              </w:rPr>
+              <w:t>conexión</w:t>
+            </w:r>
           </w:p>
         </w:tc>
       </w:tr>
@@ -1273,8 +1274,97 @@
 </file>
 
 <file path=word/numbering.xml><?xml version="1.0" encoding="utf-8"?>
-<w:numbering xmlns:wpc="http://schemas.microsoft.com/office/word/2010/wordprocessingCanvas" xmlns:mc="http://schemas.openxmlformats.org/markup-compatibility/2006" xmlns:o="urn:schemas-microsoft-com:office:office" xmlns:r="http://schemas.openxmlformats.org/officeDocument/2006/relationships" xmlns:m="http://schemas.openxmlformats.org/officeDocument/2006/math" xmlns:v="urn:schemas-microsoft-com:vml" xmlns:wp14="http://schemas.microsoft.com/office/word/2010/wordprocessingDrawing" xmlns:wp="http://schemas.openxmlformats.org/drawingml/2006/wordprocessingDrawing" xmlns:w10="urn:schemas-microsoft-com:office:word" xmlns:w="http://schemas.openxmlformats.org/wordprocessingml/2006/main" xmlns:w14="http://schemas.microsoft.com/office/word/2010/wordml" xmlns:w15="http://schemas.microsoft.com/office/word/2012/wordml" xmlns:wpg="http://schemas.microsoft.com/office/word/2010/wordprocessingGroup" xmlns:wpi="http://schemas.microsoft.com/office/word/2010/wordprocessingInk" xmlns:wne="http://schemas.microsoft.com/office/word/2006/wordml" xmlns:wps="http://schemas.microsoft.com/office/word/2010/wordprocessingShape" mc:Ignorable="w14 w15 wp14">
+<w:numbering xmlns:wpc="http://schemas.microsoft.com/office/word/2010/wordprocessingCanvas" xmlns:cx="http://schemas.microsoft.com/office/drawing/2014/chartex" xmlns:mc="http://schemas.openxmlformats.org/markup-compatibility/2006" xmlns:o="urn:schemas-microsoft-com:office:office" xmlns:r="http://schemas.openxmlformats.org/officeDocument/2006/relationships" xmlns:m="http://schemas.openxmlformats.org/officeDocument/2006/math" xmlns:v="urn:schemas-microsoft-com:vml" xmlns:wp14="http://schemas.microsoft.com/office/word/2010/wordprocessingDrawing" xmlns:wp="http://schemas.openxmlformats.org/drawingml/2006/wordprocessingDrawing" xmlns:w10="urn:schemas-microsoft-com:office:word" xmlns:w="http://schemas.openxmlformats.org/wordprocessingml/2006/main" xmlns:w14="http://schemas.microsoft.com/office/word/2010/wordml" xmlns:w15="http://schemas.microsoft.com/office/word/2012/wordml" xmlns:w16se="http://schemas.microsoft.com/office/word/2015/wordml/symex" xmlns:wpg="http://schemas.microsoft.com/office/word/2010/wordprocessingGroup" xmlns:wpi="http://schemas.microsoft.com/office/word/2010/wordprocessingInk" xmlns:wne="http://schemas.microsoft.com/office/word/2006/wordml" xmlns:wps="http://schemas.microsoft.com/office/word/2010/wordprocessingShape" mc:Ignorable="w14 w15 w16se wp14">
   <w:abstractNum w:abstractNumId="0" w15:restartNumberingAfterBreak="0">
+    <w:nsid w:val="258C1D9F"/>
+    <w:multiLevelType w:val="hybridMultilevel"/>
+    <w:tmpl w:val="CB04F772"/>
+    <w:lvl w:ilvl="0" w:tplc="580A000F">
+      <w:start w:val="1"/>
+      <w:numFmt w:val="decimal"/>
+      <w:lvlText w:val="%1."/>
+      <w:lvlJc w:val="left"/>
+      <w:pPr>
+        <w:ind w:left="720" w:hanging="360"/>
+      </w:pPr>
+      <w:rPr>
+        <w:rFonts w:hint="default"/>
+      </w:rPr>
+    </w:lvl>
+    <w:lvl w:ilvl="1" w:tplc="580A0019" w:tentative="1">
+      <w:start w:val="1"/>
+      <w:numFmt w:val="lowerLetter"/>
+      <w:lvlText w:val="%2."/>
+      <w:lvlJc w:val="left"/>
+      <w:pPr>
+        <w:ind w:left="1440" w:hanging="360"/>
+      </w:pPr>
+    </w:lvl>
+    <w:lvl w:ilvl="2" w:tplc="580A001B" w:tentative="1">
+      <w:start w:val="1"/>
+      <w:numFmt w:val="lowerRoman"/>
+      <w:lvlText w:val="%3."/>
+      <w:lvlJc w:val="right"/>
+      <w:pPr>
+        <w:ind w:left="2160" w:hanging="180"/>
+      </w:pPr>
+    </w:lvl>
+    <w:lvl w:ilvl="3" w:tplc="580A000F" w:tentative="1">
+      <w:start w:val="1"/>
+      <w:numFmt w:val="decimal"/>
+      <w:lvlText w:val="%4."/>
+      <w:lvlJc w:val="left"/>
+      <w:pPr>
+        <w:ind w:left="2880" w:hanging="360"/>
+      </w:pPr>
+    </w:lvl>
+    <w:lvl w:ilvl="4" w:tplc="580A0019" w:tentative="1">
+      <w:start w:val="1"/>
+      <w:numFmt w:val="lowerLetter"/>
+      <w:lvlText w:val="%5."/>
+      <w:lvlJc w:val="left"/>
+      <w:pPr>
+        <w:ind w:left="3600" w:hanging="360"/>
+      </w:pPr>
+    </w:lvl>
+    <w:lvl w:ilvl="5" w:tplc="580A001B" w:tentative="1">
+      <w:start w:val="1"/>
+      <w:numFmt w:val="lowerRoman"/>
+      <w:lvlText w:val="%6."/>
+      <w:lvlJc w:val="right"/>
+      <w:pPr>
+        <w:ind w:left="4320" w:hanging="180"/>
+      </w:pPr>
+    </w:lvl>
+    <w:lvl w:ilvl="6" w:tplc="580A000F" w:tentative="1">
+      <w:start w:val="1"/>
+      <w:numFmt w:val="decimal"/>
+      <w:lvlText w:val="%7."/>
+      <w:lvlJc w:val="left"/>
+      <w:pPr>
+        <w:ind w:left="5040" w:hanging="360"/>
+      </w:pPr>
+    </w:lvl>
+    <w:lvl w:ilvl="7" w:tplc="580A0019" w:tentative="1">
+      <w:start w:val="1"/>
+      <w:numFmt w:val="lowerLetter"/>
+      <w:lvlText w:val="%8."/>
+      <w:lvlJc w:val="left"/>
+      <w:pPr>
+        <w:ind w:left="5760" w:hanging="360"/>
+      </w:pPr>
+    </w:lvl>
+    <w:lvl w:ilvl="8" w:tplc="580A001B" w:tentative="1">
+      <w:start w:val="1"/>
+      <w:numFmt w:val="lowerRoman"/>
+      <w:lvlText w:val="%9."/>
+      <w:lvlJc w:val="right"/>
+      <w:pPr>
+        <w:ind w:left="6480" w:hanging="180"/>
+      </w:pPr>
+    </w:lvl>
+  </w:abstractNum>
+  <w:abstractNum w:abstractNumId="1" w15:restartNumberingAfterBreak="0">
     <w:nsid w:val="27342026"/>
     <w:multiLevelType w:val="multilevel"/>
     <w:tmpl w:val="F168AECA"/>
@@ -1387,10 +1477,10 @@
       </w:rPr>
     </w:lvl>
   </w:abstractNum>
-  <w:abstractNum w:abstractNumId="1" w15:restartNumberingAfterBreak="0">
+  <w:abstractNum w:abstractNumId="2" w15:restartNumberingAfterBreak="0">
     <w:nsid w:val="713D0D4F"/>
     <w:multiLevelType w:val="multilevel"/>
-    <w:tmpl w:val="69D0D8B4"/>
+    <w:tmpl w:val="333E4214"/>
     <w:lvl w:ilvl="0">
       <w:start w:val="1"/>
       <w:numFmt w:val="decimal"/>
@@ -1407,20 +1497,33 @@
     <w:lvl w:ilvl="1">
       <w:start w:val="1"/>
       <w:numFmt w:val="decimal"/>
-      <w:lvlText w:val="%1.%2"/>
+      <w:lvlText w:val="%2."/>
       <w:lvlJc w:val="left"/>
       <w:pPr>
         <w:ind w:left="420" w:hanging="420"/>
+      </w:pPr>
+      <w:rPr>
+        <w:rFonts w:ascii="Arial" w:eastAsiaTheme="minorHAnsi" w:hAnsi="Arial" w:cs="Arial"/>
+        <w:b/>
+      </w:rPr>
+    </w:lvl>
+    <w:lvl w:ilvl="2">
+      <w:start w:val="1"/>
+      <w:numFmt w:val="decimal"/>
+      <w:lvlText w:val="%1.%2.%3"/>
+      <w:lvlJc w:val="left"/>
+      <w:pPr>
+        <w:ind w:left="720" w:hanging="720"/>
       </w:pPr>
       <w:rPr>
         <w:rFonts w:hint="default"/>
         <w:b/>
       </w:rPr>
     </w:lvl>
-    <w:lvl w:ilvl="2">
+    <w:lvl w:ilvl="3">
       <w:start w:val="1"/>
       <w:numFmt w:val="decimal"/>
-      <w:lvlText w:val="%1.%2.%3"/>
+      <w:lvlText w:val="%1.%2.%3.%4"/>
       <w:lvlJc w:val="left"/>
       <w:pPr>
         <w:ind w:left="720" w:hanging="720"/>
@@ -1430,23 +1533,23 @@
         <w:b/>
       </w:rPr>
     </w:lvl>
-    <w:lvl w:ilvl="3">
+    <w:lvl w:ilvl="4">
       <w:start w:val="1"/>
       <w:numFmt w:val="decimal"/>
-      <w:lvlText w:val="%1.%2.%3.%4"/>
+      <w:lvlText w:val="%1.%2.%3.%4.%5"/>
       <w:lvlJc w:val="left"/>
       <w:pPr>
-        <w:ind w:left="720" w:hanging="720"/>
+        <w:ind w:left="1080" w:hanging="1080"/>
       </w:pPr>
       <w:rPr>
         <w:rFonts w:hint="default"/>
         <w:b/>
       </w:rPr>
     </w:lvl>
-    <w:lvl w:ilvl="4">
+    <w:lvl w:ilvl="5">
       <w:start w:val="1"/>
       <w:numFmt w:val="decimal"/>
-      <w:lvlText w:val="%1.%2.%3.%4.%5"/>
+      <w:lvlText w:val="%1.%2.%3.%4.%5.%6"/>
       <w:lvlJc w:val="left"/>
       <w:pPr>
         <w:ind w:left="1080" w:hanging="1080"/>
@@ -1456,23 +1559,23 @@
         <w:b/>
       </w:rPr>
     </w:lvl>
-    <w:lvl w:ilvl="5">
+    <w:lvl w:ilvl="6">
       <w:start w:val="1"/>
       <w:numFmt w:val="decimal"/>
-      <w:lvlText w:val="%1.%2.%3.%4.%5.%6"/>
+      <w:lvlText w:val="%1.%2.%3.%4.%5.%6.%7"/>
       <w:lvlJc w:val="left"/>
       <w:pPr>
-        <w:ind w:left="1080" w:hanging="1080"/>
+        <w:ind w:left="1440" w:hanging="1440"/>
       </w:pPr>
       <w:rPr>
         <w:rFonts w:hint="default"/>
         <w:b/>
       </w:rPr>
     </w:lvl>
-    <w:lvl w:ilvl="6">
+    <w:lvl w:ilvl="7">
       <w:start w:val="1"/>
       <w:numFmt w:val="decimal"/>
-      <w:lvlText w:val="%1.%2.%3.%4.%5.%6.%7"/>
+      <w:lvlText w:val="%1.%2.%3.%4.%5.%6.%7.%8"/>
       <w:lvlJc w:val="left"/>
       <w:pPr>
         <w:ind w:left="1440" w:hanging="1440"/>
@@ -1482,44 +1585,34 @@
         <w:b/>
       </w:rPr>
     </w:lvl>
-    <w:lvl w:ilvl="7">
+    <w:lvl w:ilvl="8">
       <w:start w:val="1"/>
       <w:numFmt w:val="decimal"/>
-      <w:lvlText w:val="%1.%2.%3.%4.%5.%6.%7.%8"/>
+      <w:lvlText w:val="%1.%2.%3.%4.%5.%6.%7.%8.%9"/>
       <w:lvlJc w:val="left"/>
       <w:pPr>
-        <w:ind w:left="1440" w:hanging="1440"/>
+        <w:ind w:left="1800" w:hanging="1800"/>
       </w:pPr>
       <w:rPr>
         <w:rFonts w:hint="default"/>
         <w:b/>
       </w:rPr>
     </w:lvl>
-    <w:lvl w:ilvl="8">
-      <w:start w:val="1"/>
-      <w:numFmt w:val="decimal"/>
-      <w:lvlText w:val="%1.%2.%3.%4.%5.%6.%7.%8.%9"/>
-      <w:lvlJc w:val="left"/>
-      <w:pPr>
-        <w:ind w:left="1800" w:hanging="1800"/>
-      </w:pPr>
-      <w:rPr>
-        <w:rFonts w:hint="default"/>
-        <w:b/>
-      </w:rPr>
-    </w:lvl>
   </w:abstractNum>
   <w:num w:numId="1">
+    <w:abstractNumId w:val="2"/>
+  </w:num>
+  <w:num w:numId="2">
     <w:abstractNumId w:val="1"/>
   </w:num>
-  <w:num w:numId="2">
+  <w:num w:numId="3">
     <w:abstractNumId w:val="0"/>
   </w:num>
 </w:numbering>
 </file>
 
 <file path=word/styles.xml><?xml version="1.0" encoding="utf-8"?>
-<w:styles xmlns:mc="http://schemas.openxmlformats.org/markup-compatibility/2006" xmlns:r="http://schemas.openxmlformats.org/officeDocument/2006/relationships" xmlns:w="http://schemas.openxmlformats.org/wordprocessingml/2006/main" xmlns:w14="http://schemas.microsoft.com/office/word/2010/wordml" xmlns:w15="http://schemas.microsoft.com/office/word/2012/wordml" mc:Ignorable="w14 w15">
+<w:styles xmlns:mc="http://schemas.openxmlformats.org/markup-compatibility/2006" xmlns:r="http://schemas.openxmlformats.org/officeDocument/2006/relationships" xmlns:w="http://schemas.openxmlformats.org/wordprocessingml/2006/main" xmlns:w14="http://schemas.microsoft.com/office/word/2010/wordml" xmlns:w15="http://schemas.microsoft.com/office/word/2012/wordml" xmlns:w16se="http://schemas.microsoft.com/office/word/2015/wordml/symex" mc:Ignorable="w14 w15 w16se">
   <w:docDefaults>
     <w:rPrDefault>
       <w:rPr>
@@ -2248,7 +2341,7 @@
 </file>
 
 <file path=customXml/itemProps1.xml><?xml version="1.0" encoding="utf-8"?>
-<ds:datastoreItem xmlns:ds="http://schemas.openxmlformats.org/officeDocument/2006/customXml" ds:itemID="{759FB5D1-52C1-4F17-9929-C919F6D77E05}">
+<ds:datastoreItem xmlns:ds="http://schemas.openxmlformats.org/officeDocument/2006/customXml" ds:itemID="{D06774EA-2045-42E1-A734-E66FBCC85B36}">
   <ds:schemaRefs>
     <ds:schemaRef ds:uri="http://schemas.openxmlformats.org/officeDocument/2006/bibliography"/>
   </ds:schemaRefs>

</xml_diff>

<commit_message>
update: Correcciones en los archivos
Se modifican datos y nombres de los registros de los formularios según el estándar que mostró el instructor David
</commit_message>
<xml_diff>
--- a/1- Análisis/6- Casos de uso extendido/Casos de usos/Cu001.docx
+++ b/1- Análisis/6- Casos de uso extendido/Casos de usos/Cu001.docx
@@ -1,10 +1,10 @@
 
 <file path=word/document.xml><?xml version="1.0" encoding="utf-8"?>
-<w:document xmlns:wpc="http://schemas.microsoft.com/office/word/2010/wordprocessingCanvas" xmlns:cx="http://schemas.microsoft.com/office/drawing/2014/chartex" xmlns:mc="http://schemas.openxmlformats.org/markup-compatibility/2006" xmlns:o="urn:schemas-microsoft-com:office:office" xmlns:r="http://schemas.openxmlformats.org/officeDocument/2006/relationships" xmlns:m="http://schemas.openxmlformats.org/officeDocument/2006/math" xmlns:v="urn:schemas-microsoft-com:vml" xmlns:wp14="http://schemas.microsoft.com/office/word/2010/wordprocessingDrawing" xmlns:wp="http://schemas.openxmlformats.org/drawingml/2006/wordprocessingDrawing" xmlns:w10="urn:schemas-microsoft-com:office:word" xmlns:w="http://schemas.openxmlformats.org/wordprocessingml/2006/main" xmlns:w14="http://schemas.microsoft.com/office/word/2010/wordml" xmlns:w15="http://schemas.microsoft.com/office/word/2012/wordml" xmlns:w16se="http://schemas.microsoft.com/office/word/2015/wordml/symex" xmlns:wpg="http://schemas.microsoft.com/office/word/2010/wordprocessingGroup" xmlns:wpi="http://schemas.microsoft.com/office/word/2010/wordprocessingInk" xmlns:wne="http://schemas.microsoft.com/office/word/2006/wordml" xmlns:wps="http://schemas.microsoft.com/office/word/2010/wordprocessingShape" mc:Ignorable="w14 w15 w16se wp14">
+<w:document xmlns:wpc="http://schemas.microsoft.com/office/word/2010/wordprocessingCanvas" xmlns:mc="http://schemas.openxmlformats.org/markup-compatibility/2006" xmlns:o="urn:schemas-microsoft-com:office:office" xmlns:r="http://schemas.openxmlformats.org/officeDocument/2006/relationships" xmlns:m="http://schemas.openxmlformats.org/officeDocument/2006/math" xmlns:v="urn:schemas-microsoft-com:vml" xmlns:wp14="http://schemas.microsoft.com/office/word/2010/wordprocessingDrawing" xmlns:wp="http://schemas.openxmlformats.org/drawingml/2006/wordprocessingDrawing" xmlns:w10="urn:schemas-microsoft-com:office:word" xmlns:w="http://schemas.openxmlformats.org/wordprocessingml/2006/main" xmlns:w14="http://schemas.microsoft.com/office/word/2010/wordml" xmlns:w15="http://schemas.microsoft.com/office/word/2012/wordml" xmlns:wpg="http://schemas.microsoft.com/office/word/2010/wordprocessingGroup" xmlns:wpi="http://schemas.microsoft.com/office/word/2010/wordprocessingInk" xmlns:wne="http://schemas.microsoft.com/office/word/2006/wordml" xmlns:wps="http://schemas.microsoft.com/office/word/2010/wordprocessingShape" mc:Ignorable="w14 w15 wp14">
   <w:body>
     <w:tbl>
       <w:tblPr>
-        <w:tblW w:w="8415" w:type="dxa"/>
+        <w:tblW w:w="8668" w:type="dxa"/>
         <w:tblBorders>
           <w:top w:val="single" w:sz="4" w:space="0" w:color="auto"/>
           <w:left w:val="single" w:sz="4" w:space="0" w:color="auto"/>
@@ -20,17 +20,22 @@
         <w:tblLook w:val="0000" w:firstRow="0" w:lastRow="0" w:firstColumn="0" w:lastColumn="0" w:noHBand="0" w:noVBand="0"/>
       </w:tblPr>
       <w:tblGrid>
-        <w:gridCol w:w="2113"/>
-        <w:gridCol w:w="908"/>
-        <w:gridCol w:w="5394"/>
+        <w:gridCol w:w="1388"/>
+        <w:gridCol w:w="1280"/>
+        <w:gridCol w:w="1144"/>
+        <w:gridCol w:w="4834"/>
+        <w:gridCol w:w="22"/>
       </w:tblGrid>
       <w:tr>
         <w:trPr>
+          <w:gridAfter w:val="1"/>
+          <w:wAfter w:w="22" w:type="dxa"/>
           <w:cantSplit/>
+          <w:trHeight w:val="283"/>
         </w:trPr>
         <w:tc>
           <w:tcPr>
-            <w:tcW w:w="3021" w:type="dxa"/>
+            <w:tcW w:w="2668" w:type="dxa"/>
             <w:gridSpan w:val="2"/>
           </w:tcPr>
           <w:p>
@@ -55,39 +60,35 @@
         </w:tc>
         <w:tc>
           <w:tcPr>
-            <w:tcW w:w="5394" w:type="dxa"/>
-          </w:tcPr>
-          <w:p>
-            <w:pPr>
-              <w:rPr>
-                <w:rFonts w:ascii="Arial" w:hAnsi="Arial" w:cs="Arial"/>
-                <w:sz w:val="22"/>
-              </w:rPr>
-            </w:pPr>
-            <w:r>
-              <w:rPr>
-                <w:rFonts w:ascii="Arial" w:hAnsi="Arial" w:cs="Arial"/>
-                <w:sz w:val="22"/>
-              </w:rPr>
-              <w:t>CU</w:t>
-            </w:r>
-            <w:r>
-              <w:rPr>
-                <w:rFonts w:ascii="Arial" w:hAnsi="Arial" w:cs="Arial"/>
-                <w:sz w:val="22"/>
-              </w:rPr>
-              <w:t>001</w:t>
+            <w:tcW w:w="5978" w:type="dxa"/>
+            <w:gridSpan w:val="2"/>
+          </w:tcPr>
+          <w:p>
+            <w:pPr>
+              <w:rPr>
+                <w:rFonts w:ascii="Arial" w:hAnsi="Arial" w:cs="Arial"/>
+                <w:sz w:val="22"/>
+              </w:rPr>
+            </w:pPr>
+            <w:r>
+              <w:rPr>
+                <w:rFonts w:ascii="Arial" w:hAnsi="Arial" w:cs="Arial"/>
+                <w:sz w:val="22"/>
+              </w:rPr>
+              <w:t>CU001</w:t>
             </w:r>
           </w:p>
         </w:tc>
       </w:tr>
       <w:tr>
         <w:trPr>
+          <w:gridAfter w:val="1"/>
+          <w:wAfter w:w="22" w:type="dxa"/>
           <w:cantSplit/>
         </w:trPr>
         <w:tc>
           <w:tcPr>
-            <w:tcW w:w="3021" w:type="dxa"/>
+            <w:tcW w:w="2668" w:type="dxa"/>
             <w:gridSpan w:val="2"/>
           </w:tcPr>
           <w:p>
@@ -112,32 +113,35 @@
         </w:tc>
         <w:tc>
           <w:tcPr>
-            <w:tcW w:w="5394" w:type="dxa"/>
-          </w:tcPr>
-          <w:p>
-            <w:pPr>
-              <w:rPr>
-                <w:rFonts w:ascii="Arial" w:hAnsi="Arial" w:cs="Arial"/>
-                <w:sz w:val="22"/>
-              </w:rPr>
-            </w:pPr>
-            <w:r>
-              <w:rPr>
-                <w:rFonts w:ascii="Arial" w:hAnsi="Arial" w:cs="Arial"/>
-                <w:sz w:val="22"/>
-              </w:rPr>
-              <w:t>Inicio sesión</w:t>
+            <w:tcW w:w="5978" w:type="dxa"/>
+            <w:gridSpan w:val="2"/>
+          </w:tcPr>
+          <w:p>
+            <w:pPr>
+              <w:rPr>
+                <w:rFonts w:ascii="Arial" w:hAnsi="Arial" w:cs="Arial"/>
+                <w:sz w:val="22"/>
+              </w:rPr>
+            </w:pPr>
+            <w:r>
+              <w:rPr>
+                <w:rFonts w:ascii="Arial" w:hAnsi="Arial" w:cs="Arial"/>
+                <w:sz w:val="22"/>
+              </w:rPr>
+              <w:t>Inicio de sesión</w:t>
             </w:r>
           </w:p>
         </w:tc>
       </w:tr>
       <w:tr>
         <w:trPr>
+          <w:gridAfter w:val="1"/>
+          <w:wAfter w:w="22" w:type="dxa"/>
           <w:cantSplit/>
         </w:trPr>
         <w:tc>
           <w:tcPr>
-            <w:tcW w:w="3021" w:type="dxa"/>
+            <w:tcW w:w="2668" w:type="dxa"/>
             <w:gridSpan w:val="2"/>
           </w:tcPr>
           <w:p>
@@ -162,60 +166,50 @@
         </w:tc>
         <w:tc>
           <w:tcPr>
-            <w:tcW w:w="5394" w:type="dxa"/>
-          </w:tcPr>
-          <w:p>
-            <w:pPr>
-              <w:rPr>
-                <w:rFonts w:ascii="Arial" w:hAnsi="Arial" w:cs="Arial"/>
-                <w:sz w:val="22"/>
-              </w:rPr>
-            </w:pPr>
-            <w:r>
-              <w:rPr>
-                <w:rFonts w:ascii="Arial" w:hAnsi="Arial" w:cs="Arial"/>
-                <w:sz w:val="22"/>
-              </w:rPr>
-              <w:t>Nicolas Jimé</w:t>
-            </w:r>
-            <w:r>
-              <w:rPr>
-                <w:rFonts w:ascii="Arial" w:hAnsi="Arial" w:cs="Arial"/>
-                <w:sz w:val="22"/>
-              </w:rPr>
-              <w:t>nez</w:t>
-            </w:r>
-            <w:r>
-              <w:rPr>
-                <w:rFonts w:ascii="Arial" w:hAnsi="Arial" w:cs="Arial"/>
-                <w:sz w:val="22"/>
-              </w:rPr>
-              <w:br/>
-            </w:r>
-            <w:r>
-              <w:rPr>
-                <w:rFonts w:ascii="Arial" w:hAnsi="Arial" w:cs="Arial"/>
-                <w:sz w:val="22"/>
-              </w:rPr>
-              <w:t xml:space="preserve">Daniel </w:t>
-            </w:r>
-            <w:r>
-              <w:rPr>
-                <w:rFonts w:ascii="Arial" w:hAnsi="Arial" w:cs="Arial"/>
-                <w:sz w:val="22"/>
-              </w:rPr>
-              <w:t>Páez</w:t>
+            <w:tcW w:w="5978" w:type="dxa"/>
+            <w:gridSpan w:val="2"/>
+          </w:tcPr>
+          <w:p>
+            <w:pPr>
+              <w:rPr>
+                <w:rFonts w:ascii="Arial" w:hAnsi="Arial" w:cs="Arial"/>
+                <w:sz w:val="22"/>
+              </w:rPr>
+            </w:pPr>
+            <w:r>
+              <w:rPr>
+                <w:rFonts w:ascii="Arial" w:hAnsi="Arial" w:cs="Arial"/>
+                <w:sz w:val="22"/>
+              </w:rPr>
+              <w:t>Nicolás Jiménez</w:t>
+            </w:r>
+          </w:p>
+          <w:p>
+            <w:pPr>
+              <w:rPr>
+                <w:rFonts w:ascii="Arial" w:hAnsi="Arial" w:cs="Arial"/>
+                <w:sz w:val="22"/>
+              </w:rPr>
+            </w:pPr>
+            <w:r>
+              <w:rPr>
+                <w:rFonts w:ascii="Arial" w:hAnsi="Arial" w:cs="Arial"/>
+                <w:sz w:val="22"/>
+              </w:rPr>
+              <w:t>Santiago Mora</w:t>
             </w:r>
           </w:p>
         </w:tc>
       </w:tr>
       <w:tr>
         <w:trPr>
+          <w:gridAfter w:val="1"/>
+          <w:wAfter w:w="22" w:type="dxa"/>
           <w:cantSplit/>
         </w:trPr>
         <w:tc>
           <w:tcPr>
-            <w:tcW w:w="3021" w:type="dxa"/>
+            <w:tcW w:w="2668" w:type="dxa"/>
             <w:gridSpan w:val="2"/>
           </w:tcPr>
           <w:p>
@@ -240,39 +234,42 @@
         </w:tc>
         <w:tc>
           <w:tcPr>
-            <w:tcW w:w="5394" w:type="dxa"/>
-          </w:tcPr>
-          <w:p>
-            <w:pPr>
-              <w:rPr>
-                <w:rFonts w:ascii="Arial" w:hAnsi="Arial" w:cs="Arial"/>
-                <w:sz w:val="22"/>
-              </w:rPr>
-            </w:pPr>
-            <w:r>
-              <w:rPr>
-                <w:rFonts w:ascii="Arial" w:hAnsi="Arial" w:cs="Arial"/>
-                <w:sz w:val="22"/>
-              </w:rPr>
-              <w:t>12</w:t>
-            </w:r>
-            <w:r>
-              <w:rPr>
-                <w:rFonts w:ascii="Arial" w:hAnsi="Arial" w:cs="Arial"/>
-                <w:sz w:val="22"/>
-              </w:rPr>
-              <w:t>/12/19</w:t>
+            <w:tcW w:w="5978" w:type="dxa"/>
+            <w:gridSpan w:val="2"/>
+          </w:tcPr>
+          <w:p>
+            <w:pPr>
+              <w:rPr>
+                <w:rFonts w:ascii="Arial" w:hAnsi="Arial" w:cs="Arial"/>
+                <w:sz w:val="22"/>
+              </w:rPr>
+            </w:pPr>
+            <w:r>
+              <w:rPr>
+                <w:rFonts w:ascii="Arial" w:hAnsi="Arial" w:cs="Arial"/>
+                <w:sz w:val="22"/>
+              </w:rPr>
+              <w:t>13</w:t>
+            </w:r>
+            <w:r>
+              <w:rPr>
+                <w:rFonts w:ascii="Arial" w:hAnsi="Arial" w:cs="Arial"/>
+                <w:sz w:val="22"/>
+              </w:rPr>
+              <w:t>/12/2019</w:t>
             </w:r>
           </w:p>
         </w:tc>
       </w:tr>
       <w:tr>
         <w:trPr>
+          <w:gridAfter w:val="1"/>
+          <w:wAfter w:w="22" w:type="dxa"/>
           <w:cantSplit/>
         </w:trPr>
         <w:tc>
           <w:tcPr>
-            <w:tcW w:w="3021" w:type="dxa"/>
+            <w:tcW w:w="2668" w:type="dxa"/>
             <w:gridSpan w:val="2"/>
           </w:tcPr>
           <w:p>
@@ -297,7 +294,8 @@
         </w:tc>
         <w:tc>
           <w:tcPr>
-            <w:tcW w:w="5394" w:type="dxa"/>
+            <w:tcW w:w="5978" w:type="dxa"/>
+            <w:gridSpan w:val="2"/>
           </w:tcPr>
           <w:p>
             <w:pPr>
@@ -318,11 +316,13 @@
       </w:tr>
       <w:tr>
         <w:trPr>
+          <w:gridAfter w:val="1"/>
+          <w:wAfter w:w="22" w:type="dxa"/>
           <w:cantSplit/>
         </w:trPr>
         <w:tc>
           <w:tcPr>
-            <w:tcW w:w="3021" w:type="dxa"/>
+            <w:tcW w:w="2668" w:type="dxa"/>
             <w:gridSpan w:val="2"/>
           </w:tcPr>
           <w:p>
@@ -347,32 +347,35 @@
         </w:tc>
         <w:tc>
           <w:tcPr>
-            <w:tcW w:w="5394" w:type="dxa"/>
-          </w:tcPr>
-          <w:p>
-            <w:pPr>
-              <w:rPr>
-                <w:rFonts w:ascii="Arial" w:hAnsi="Arial" w:cs="Arial"/>
-                <w:sz w:val="22"/>
-              </w:rPr>
-            </w:pPr>
-            <w:r>
-              <w:rPr>
-                <w:rFonts w:ascii="Arial" w:hAnsi="Arial" w:cs="Arial"/>
-                <w:sz w:val="22"/>
-              </w:rPr>
-              <w:t>Administrador, instructor, aprendiz.</w:t>
+            <w:tcW w:w="5978" w:type="dxa"/>
+            <w:gridSpan w:val="2"/>
+          </w:tcPr>
+          <w:p>
+            <w:pPr>
+              <w:rPr>
+                <w:rFonts w:ascii="Arial" w:hAnsi="Arial" w:cs="Arial"/>
+                <w:sz w:val="22"/>
+              </w:rPr>
+            </w:pPr>
+            <w:r>
+              <w:rPr>
+                <w:rFonts w:ascii="Arial" w:hAnsi="Arial" w:cs="Arial"/>
+                <w:sz w:val="22"/>
+              </w:rPr>
+              <w:t>Administrador, instructor, aprendiz</w:t>
             </w:r>
           </w:p>
         </w:tc>
       </w:tr>
       <w:tr>
         <w:trPr>
+          <w:gridAfter w:val="1"/>
+          <w:wAfter w:w="22" w:type="dxa"/>
           <w:cantSplit/>
         </w:trPr>
         <w:tc>
           <w:tcPr>
-            <w:tcW w:w="3021" w:type="dxa"/>
+            <w:tcW w:w="2668" w:type="dxa"/>
             <w:gridSpan w:val="2"/>
           </w:tcPr>
           <w:p>
@@ -397,7 +400,8 @@
         </w:tc>
         <w:tc>
           <w:tcPr>
-            <w:tcW w:w="5394" w:type="dxa"/>
+            <w:tcW w:w="5978" w:type="dxa"/>
+            <w:gridSpan w:val="2"/>
           </w:tcPr>
           <w:p>
             <w:pPr>
@@ -418,11 +422,13 @@
       </w:tr>
       <w:tr>
         <w:trPr>
+          <w:gridAfter w:val="1"/>
+          <w:wAfter w:w="22" w:type="dxa"/>
           <w:cantSplit/>
         </w:trPr>
         <w:tc>
           <w:tcPr>
-            <w:tcW w:w="3021" w:type="dxa"/>
+            <w:tcW w:w="2668" w:type="dxa"/>
             <w:gridSpan w:val="2"/>
           </w:tcPr>
           <w:p>
@@ -447,33 +453,50 @@
         </w:tc>
         <w:tc>
           <w:tcPr>
-            <w:tcW w:w="5394" w:type="dxa"/>
-          </w:tcPr>
-          <w:p>
-            <w:pPr>
-              <w:rPr>
-                <w:rFonts w:ascii="Arial" w:hAnsi="Arial" w:cs="Arial"/>
-                <w:sz w:val="22"/>
-              </w:rPr>
-            </w:pPr>
-            <w:r>
-              <w:rPr>
-                <w:rFonts w:ascii="Arial" w:hAnsi="Arial" w:cs="Arial"/>
-                <w:sz w:val="22"/>
-              </w:rPr>
-              <w:t xml:space="preserve">Los usuarios tienen el acceso a la interfaz del sistema por medio de un inicio de sesión </w:t>
+            <w:tcW w:w="5978" w:type="dxa"/>
+            <w:gridSpan w:val="2"/>
+          </w:tcPr>
+          <w:p>
+            <w:pPr>
+              <w:rPr>
+                <w:rFonts w:ascii="Arial" w:hAnsi="Arial" w:cs="Arial"/>
+                <w:sz w:val="22"/>
+              </w:rPr>
+            </w:pPr>
+            <w:r>
+              <w:rPr>
+                <w:rFonts w:ascii="Arial" w:hAnsi="Arial" w:cs="Arial"/>
+                <w:sz w:val="22"/>
+              </w:rPr>
+              <w:t>Los usuarios ti</w:t>
+            </w:r>
+            <w:r>
+              <w:rPr>
+                <w:rFonts w:ascii="Arial" w:hAnsi="Arial" w:cs="Arial"/>
+                <w:sz w:val="22"/>
+              </w:rPr>
+              <w:t>enen el acceso al</w:t>
+            </w:r>
+            <w:r>
+              <w:rPr>
+                <w:rFonts w:ascii="Arial" w:hAnsi="Arial" w:cs="Arial"/>
+                <w:sz w:val="22"/>
+              </w:rPr>
+              <w:t xml:space="preserve"> sistema por medio de un inicio de sesión</w:t>
             </w:r>
           </w:p>
         </w:tc>
       </w:tr>
       <w:tr>
         <w:trPr>
+          <w:gridAfter w:val="1"/>
+          <w:wAfter w:w="22" w:type="dxa"/>
           <w:cantSplit/>
           <w:trHeight w:val="255"/>
         </w:trPr>
         <w:tc>
           <w:tcPr>
-            <w:tcW w:w="2113" w:type="dxa"/>
+            <w:tcW w:w="1388" w:type="dxa"/>
             <w:vMerge w:val="restart"/>
           </w:tcPr>
           <w:p>
@@ -498,7 +521,7 @@
         </w:tc>
         <w:tc>
           <w:tcPr>
-            <w:tcW w:w="908" w:type="dxa"/>
+            <w:tcW w:w="1280" w:type="dxa"/>
           </w:tcPr>
           <w:p>
             <w:pPr>
@@ -522,36 +545,30 @@
         </w:tc>
         <w:tc>
           <w:tcPr>
-            <w:tcW w:w="5394" w:type="dxa"/>
+            <w:tcW w:w="5978" w:type="dxa"/>
+            <w:gridSpan w:val="2"/>
             <w:shd w:val="clear" w:color="auto" w:fill="auto"/>
           </w:tcPr>
           <w:p>
-            <w:pPr>
-              <w:rPr>
-                <w:rFonts w:ascii="Arial" w:hAnsi="Arial" w:cs="Arial"/>
-                <w:sz w:val="22"/>
-                <w:lang w:val="es-MX"/>
-              </w:rPr>
-            </w:pPr>
-            <w:r>
-              <w:rPr>
-                <w:rFonts w:ascii="Arial" w:hAnsi="Arial" w:cs="Arial"/>
-                <w:sz w:val="22"/>
-                <w:lang w:val="es-MX"/>
-              </w:rPr>
-              <w:t>Cu007, CU010</w:t>
+            <w:r>
+              <w:t>Cu</w:t>
+            </w:r>
+            <w:r>
+              <w:t>007, CU010</w:t>
             </w:r>
           </w:p>
         </w:tc>
       </w:tr>
       <w:tr>
         <w:trPr>
+          <w:gridAfter w:val="1"/>
+          <w:wAfter w:w="22" w:type="dxa"/>
           <w:cantSplit/>
-          <w:trHeight w:val="207"/>
+          <w:trHeight w:val="255"/>
         </w:trPr>
         <w:tc>
           <w:tcPr>
-            <w:tcW w:w="2113" w:type="dxa"/>
+            <w:tcW w:w="1388" w:type="dxa"/>
             <w:vMerge/>
           </w:tcPr>
           <w:p>
@@ -568,7 +585,7 @@
         </w:tc>
         <w:tc>
           <w:tcPr>
-            <w:tcW w:w="908" w:type="dxa"/>
+            <w:tcW w:w="1280" w:type="dxa"/>
           </w:tcPr>
           <w:p>
             <w:pPr>
@@ -594,51 +611,27 @@
         </w:tc>
         <w:tc>
           <w:tcPr>
-            <w:tcW w:w="5394" w:type="dxa"/>
+            <w:tcW w:w="5978" w:type="dxa"/>
+            <w:gridSpan w:val="2"/>
             <w:shd w:val="clear" w:color="auto" w:fill="auto"/>
           </w:tcPr>
           <w:p>
-            <w:pPr>
-              <w:rPr>
-                <w:rFonts w:ascii="Arial" w:hAnsi="Arial" w:cs="Arial"/>
-                <w:sz w:val="22"/>
-                <w:lang w:val="en-US"/>
-              </w:rPr>
-            </w:pPr>
-            <w:r>
-              <w:rPr>
-                <w:rFonts w:ascii="Arial" w:hAnsi="Arial" w:cs="Arial"/>
-                <w:sz w:val="22"/>
-                <w:lang w:val="en-US"/>
-              </w:rPr>
-              <w:t>RF</w:t>
-            </w:r>
-            <w:r>
-              <w:rPr>
-                <w:rFonts w:ascii="Arial" w:hAnsi="Arial" w:cs="Arial"/>
-                <w:sz w:val="22"/>
-                <w:lang w:val="en-US"/>
-              </w:rPr>
-              <w:t>01, RF02</w:t>
-            </w:r>
-            <w:r>
-              <w:rPr>
-                <w:rFonts w:ascii="Arial" w:hAnsi="Arial" w:cs="Arial"/>
-                <w:sz w:val="22"/>
-                <w:lang w:val="en-US"/>
-              </w:rPr>
-              <w:t>,RF06</w:t>
+            <w:r>
+              <w:t>RF01, RF02,RF06</w:t>
             </w:r>
           </w:p>
         </w:tc>
       </w:tr>
       <w:tr>
         <w:trPr>
+          <w:gridAfter w:val="1"/>
+          <w:wAfter w:w="22" w:type="dxa"/>
           <w:cantSplit/>
         </w:trPr>
         <w:tc>
           <w:tcPr>
-            <w:tcW w:w="2113" w:type="dxa"/>
+            <w:tcW w:w="2668" w:type="dxa"/>
+            <w:gridSpan w:val="2"/>
           </w:tcPr>
           <w:p>
             <w:pPr>
@@ -662,7 +655,7 @@
         </w:tc>
         <w:tc>
           <w:tcPr>
-            <w:tcW w:w="6302" w:type="dxa"/>
+            <w:tcW w:w="5978" w:type="dxa"/>
             <w:gridSpan w:val="2"/>
           </w:tcPr>
           <w:p>
@@ -684,288 +677,164 @@
       </w:tr>
       <w:tr>
         <w:trPr>
+          <w:gridAfter w:val="1"/>
+          <w:wAfter w:w="22" w:type="dxa"/>
           <w:cantSplit/>
+          <w:trHeight w:val="884"/>
         </w:trPr>
         <w:tc>
           <w:tcPr>
-            <w:tcW w:w="8415" w:type="dxa"/>
+            <w:tcW w:w="3812" w:type="dxa"/>
             <w:gridSpan w:val="3"/>
           </w:tcPr>
           <w:p>
             <w:pPr>
               <w:rPr>
                 <w:rFonts w:ascii="Arial" w:hAnsi="Arial" w:cs="Arial"/>
-                <w:sz w:val="22"/>
-              </w:rPr>
-            </w:pPr>
-            <w:r>
-              <w:rPr>
-                <w:rFonts w:ascii="Arial" w:hAnsi="Arial" w:cs="Arial"/>
-                <w:b/>
-                <w:sz w:val="22"/>
-              </w:rPr>
-              <w:t xml:space="preserve">Flujo </w:t>
-            </w:r>
-            <w:r>
-              <w:rPr>
-                <w:rFonts w:ascii="Arial" w:hAnsi="Arial" w:cs="Arial"/>
-                <w:b/>
-                <w:sz w:val="22"/>
-              </w:rPr>
-              <w:t xml:space="preserve"> Normal</w:t>
-            </w:r>
-            <w:r>
-              <w:rPr>
-                <w:rFonts w:ascii="Arial" w:hAnsi="Arial" w:cs="Arial"/>
-                <w:sz w:val="22"/>
-              </w:rPr>
-              <w:t xml:space="preserve">  </w:t>
-            </w:r>
+                <w:b/>
+                <w:bCs/>
+                <w:sz w:val="22"/>
+              </w:rPr>
+            </w:pPr>
+            <w:r>
+              <w:rPr>
+                <w:rFonts w:ascii="Arial" w:hAnsi="Arial" w:cs="Arial"/>
+                <w:b/>
+                <w:bCs/>
+                <w:sz w:val="22"/>
+              </w:rPr>
+              <w:t>ACCION ACTOR/ES</w:t>
+            </w:r>
+          </w:p>
+          <w:p>
+            <w:pPr>
+              <w:pStyle w:val="Prrafodelista"/>
+              <w:numPr>
+                <w:ilvl w:val="0"/>
+                <w:numId w:val="6"/>
+              </w:numPr>
+              <w:rPr>
+                <w:rFonts w:ascii="Arial" w:hAnsi="Arial" w:cs="Arial"/>
+                <w:b/>
+                <w:sz w:val="22"/>
+              </w:rPr>
+            </w:pPr>
+            <w:r>
+              <w:rPr>
+                <w:rFonts w:ascii="Arial" w:hAnsi="Arial" w:cs="Arial"/>
+                <w:sz w:val="22"/>
+              </w:rPr>
+              <w:t xml:space="preserve"> </w:t>
+            </w:r>
+            <w:r>
+              <w:rPr>
+                <w:rFonts w:ascii="Arial" w:hAnsi="Arial" w:cs="Arial"/>
+                <w:sz w:val="22"/>
+              </w:rPr>
+              <w:t>El usuario ingresa al sistema con sus credenciales</w:t>
+            </w:r>
+          </w:p>
+        </w:tc>
+        <w:tc>
+          <w:tcPr>
+            <w:tcW w:w="4834" w:type="dxa"/>
+          </w:tcPr>
+          <w:p>
+            <w:pPr>
+              <w:rPr>
+                <w:rFonts w:ascii="Arial" w:hAnsi="Arial" w:cs="Arial"/>
+                <w:b/>
+                <w:bCs/>
+                <w:sz w:val="22"/>
+              </w:rPr>
+            </w:pPr>
+            <w:r>
+              <w:rPr>
+                <w:rFonts w:ascii="Arial" w:hAnsi="Arial" w:cs="Arial"/>
+                <w:b/>
+                <w:bCs/>
+                <w:sz w:val="22"/>
+              </w:rPr>
+              <w:t xml:space="preserve"> RESPUESTA DEL SISTEMA.</w:t>
+            </w:r>
+          </w:p>
+          <w:p>
+            <w:pPr>
+              <w:pStyle w:val="Prrafodelista"/>
+              <w:numPr>
+                <w:ilvl w:val="1"/>
+                <w:numId w:val="6"/>
+              </w:numPr>
+              <w:rPr>
+                <w:rFonts w:ascii="Arial" w:hAnsi="Arial" w:cs="Arial"/>
+                <w:bCs/>
+                <w:sz w:val="22"/>
+              </w:rPr>
+            </w:pPr>
+            <w:r>
+              <w:rPr>
+                <w:rFonts w:ascii="Arial" w:hAnsi="Arial" w:cs="Arial"/>
+                <w:bCs/>
+                <w:sz w:val="22"/>
+              </w:rPr>
+              <w:t>El sistema cargará un formulario para completar, usuario y contraseña.</w:t>
+            </w:r>
+          </w:p>
+          <w:p>
+            <w:pPr>
+              <w:pStyle w:val="Prrafodelista"/>
+              <w:numPr>
+                <w:ilvl w:val="1"/>
+                <w:numId w:val="6"/>
+              </w:numPr>
+              <w:rPr>
+                <w:rFonts w:ascii="Arial" w:hAnsi="Arial" w:cs="Arial"/>
+                <w:bCs/>
+                <w:sz w:val="22"/>
+              </w:rPr>
+            </w:pPr>
+            <w:r>
+              <w:rPr>
+                <w:rFonts w:ascii="Arial" w:hAnsi="Arial" w:cs="Arial"/>
+                <w:bCs/>
+                <w:sz w:val="22"/>
+              </w:rPr>
+              <w:t>Si los datos son válidos el usuario podrá ingresar al sistema y ver sus funciones completas dependiendo el rol que tenga</w:t>
+            </w:r>
+          </w:p>
+          <w:p>
+            <w:pPr>
+              <w:ind w:left="720"/>
+              <w:rPr>
+                <w:rFonts w:ascii="Arial" w:hAnsi="Arial" w:cs="Arial"/>
+                <w:bCs/>
+                <w:sz w:val="22"/>
+              </w:rPr>
+            </w:pPr>
           </w:p>
         </w:tc>
       </w:tr>
       <w:tr>
         <w:trPr>
+          <w:gridAfter w:val="1"/>
+          <w:wAfter w:w="22" w:type="dxa"/>
           <w:cantSplit/>
-          <w:trHeight w:val="884"/>
+          <w:trHeight w:val="775"/>
         </w:trPr>
         <w:tc>
           <w:tcPr>
-            <w:tcW w:w="3021" w:type="dxa"/>
-            <w:gridSpan w:val="2"/>
-          </w:tcPr>
-          <w:p>
-            <w:pPr>
-              <w:rPr>
-                <w:rFonts w:ascii="Arial" w:hAnsi="Arial" w:cs="Arial"/>
-                <w:b/>
-                <w:bCs/>
-                <w:sz w:val="22"/>
-              </w:rPr>
-            </w:pPr>
-            <w:r>
-              <w:rPr>
-                <w:rFonts w:ascii="Arial" w:hAnsi="Arial" w:cs="Arial"/>
-                <w:b/>
-                <w:bCs/>
-                <w:sz w:val="22"/>
-              </w:rPr>
-              <w:t>ACCION ACTOR/ES</w:t>
-            </w:r>
-            <w:r>
-              <w:rPr>
-                <w:rFonts w:ascii="Arial" w:hAnsi="Arial" w:cs="Arial"/>
-                <w:b/>
-                <w:bCs/>
-                <w:sz w:val="22"/>
-              </w:rPr>
-              <w:br/>
-            </w:r>
-          </w:p>
-          <w:p>
-            <w:pPr>
-              <w:rPr>
-                <w:rFonts w:ascii="Arial" w:hAnsi="Arial" w:cs="Arial"/>
-                <w:sz w:val="22"/>
-              </w:rPr>
-            </w:pPr>
-            <w:r>
-              <w:rPr>
-                <w:rFonts w:ascii="Arial" w:hAnsi="Arial" w:cs="Arial"/>
-                <w:sz w:val="22"/>
-              </w:rPr>
-              <w:t>1.Ingresar los datos</w:t>
-            </w:r>
-          </w:p>
-          <w:p>
-            <w:pPr>
-              <w:rPr>
-                <w:rFonts w:ascii="Arial" w:hAnsi="Arial" w:cs="Arial"/>
-                <w:sz w:val="22"/>
-              </w:rPr>
-            </w:pPr>
-          </w:p>
-          <w:p>
-            <w:pPr>
-              <w:rPr>
-                <w:rFonts w:ascii="Arial" w:hAnsi="Arial" w:cs="Arial"/>
-                <w:sz w:val="22"/>
-              </w:rPr>
-            </w:pPr>
-          </w:p>
-          <w:p>
-            <w:pPr>
-              <w:rPr>
-                <w:rFonts w:ascii="Arial" w:hAnsi="Arial" w:cs="Arial"/>
-                <w:b/>
-                <w:sz w:val="22"/>
-              </w:rPr>
-            </w:pPr>
-          </w:p>
-          <w:p>
-            <w:pPr>
-              <w:rPr>
-                <w:rFonts w:ascii="Arial" w:hAnsi="Arial" w:cs="Arial"/>
-                <w:b/>
-                <w:sz w:val="22"/>
-              </w:rPr>
-            </w:pPr>
-          </w:p>
-        </w:tc>
-        <w:tc>
-          <w:tcPr>
-            <w:tcW w:w="5394" w:type="dxa"/>
-          </w:tcPr>
-          <w:p>
-            <w:pPr>
-              <w:rPr>
-                <w:rFonts w:ascii="Arial" w:hAnsi="Arial" w:cs="Arial"/>
-                <w:b/>
-                <w:bCs/>
-                <w:sz w:val="22"/>
-              </w:rPr>
-            </w:pPr>
-            <w:r>
-              <w:rPr>
-                <w:rFonts w:ascii="Arial" w:hAnsi="Arial" w:cs="Arial"/>
-                <w:b/>
-                <w:bCs/>
-                <w:sz w:val="22"/>
-              </w:rPr>
-              <w:t xml:space="preserve"> RESPUESTA DEL SISTEMA.</w:t>
-            </w:r>
-          </w:p>
-          <w:p>
-            <w:pPr>
-              <w:rPr>
-                <w:rFonts w:ascii="Arial" w:hAnsi="Arial" w:cs="Arial"/>
-                <w:b/>
-                <w:bCs/>
-                <w:sz w:val="22"/>
-              </w:rPr>
-            </w:pPr>
-          </w:p>
-          <w:p>
-            <w:pPr>
-              <w:pStyle w:val="Prrafodelista"/>
-              <w:numPr>
-                <w:ilvl w:val="1"/>
-                <w:numId w:val="1"/>
-              </w:numPr>
-              <w:rPr>
-                <w:rFonts w:ascii="Arial" w:hAnsi="Arial" w:cs="Arial"/>
-                <w:bCs/>
-                <w:sz w:val="22"/>
-              </w:rPr>
-            </w:pPr>
-            <w:r>
-              <w:rPr>
-                <w:rFonts w:ascii="Arial" w:hAnsi="Arial" w:cs="Arial"/>
-                <w:bCs/>
-                <w:sz w:val="22"/>
-              </w:rPr>
-              <w:t>Carga la pl</w:t>
-            </w:r>
-            <w:r>
-              <w:rPr>
-                <w:rFonts w:ascii="Arial" w:hAnsi="Arial" w:cs="Arial"/>
-                <w:bCs/>
-                <w:sz w:val="22"/>
-              </w:rPr>
-              <w:t>ataforma con la página de inicio</w:t>
-            </w:r>
-            <w:r>
-              <w:rPr>
-                <w:rFonts w:ascii="Arial" w:hAnsi="Arial" w:cs="Arial"/>
-                <w:bCs/>
-                <w:sz w:val="22"/>
-              </w:rPr>
-              <w:t>.</w:t>
-            </w:r>
-          </w:p>
-          <w:p>
-            <w:pPr>
-              <w:pStyle w:val="Prrafodelista"/>
-              <w:numPr>
-                <w:ilvl w:val="1"/>
-                <w:numId w:val="1"/>
-              </w:numPr>
-              <w:rPr>
-                <w:rFonts w:ascii="Arial" w:hAnsi="Arial" w:cs="Arial"/>
-                <w:b/>
-                <w:bCs/>
-                <w:sz w:val="22"/>
-              </w:rPr>
-            </w:pPr>
-            <w:r>
-              <w:rPr>
-                <w:rFonts w:ascii="Arial" w:hAnsi="Arial" w:cs="Arial"/>
-                <w:bCs/>
-                <w:sz w:val="22"/>
-              </w:rPr>
-              <w:t xml:space="preserve">El usuario una vez en el </w:t>
-            </w:r>
-            <w:r>
-              <w:rPr>
-                <w:rFonts w:ascii="Arial" w:hAnsi="Arial" w:cs="Arial"/>
-                <w:bCs/>
-                <w:sz w:val="22"/>
-              </w:rPr>
-              <w:t>módulo</w:t>
-            </w:r>
-            <w:r>
-              <w:rPr>
-                <w:rFonts w:ascii="Arial" w:hAnsi="Arial" w:cs="Arial"/>
-                <w:bCs/>
-                <w:sz w:val="22"/>
-              </w:rPr>
-              <w:t>, puede visualizar el formulario de ingreso.</w:t>
-            </w:r>
-          </w:p>
-          <w:p>
-            <w:pPr>
-              <w:pStyle w:val="Prrafodelista"/>
-              <w:numPr>
-                <w:ilvl w:val="1"/>
-                <w:numId w:val="1"/>
-              </w:numPr>
-              <w:rPr>
-                <w:rFonts w:ascii="Arial" w:hAnsi="Arial" w:cs="Arial"/>
-                <w:b/>
-                <w:bCs/>
-                <w:sz w:val="22"/>
-              </w:rPr>
-            </w:pPr>
-            <w:r>
-              <w:rPr>
-                <w:rFonts w:ascii="Arial" w:hAnsi="Arial" w:cs="Arial"/>
-                <w:bCs/>
-                <w:sz w:val="22"/>
-              </w:rPr>
-              <w:t>Una vez ingresados y validados los datos el usuario ingresará al sistema y podrá interactuar con las diferentes opciones dependiendo el rol que tenga.</w:t>
-            </w:r>
-          </w:p>
-        </w:tc>
-      </w:tr>
-      <w:tr>
-        <w:trPr>
-          <w:cantSplit/>
-        </w:trPr>
-        <w:tc>
-          <w:tcPr>
-            <w:tcW w:w="3021" w:type="dxa"/>
-            <w:gridSpan w:val="2"/>
-          </w:tcPr>
-          <w:p>
-            <w:pPr>
-              <w:rPr>
-                <w:rFonts w:ascii="Arial" w:hAnsi="Arial" w:cs="Arial"/>
-                <w:b/>
-                <w:bCs/>
-                <w:sz w:val="22"/>
-              </w:rPr>
-            </w:pPr>
-            <w:proofErr w:type="spellStart"/>
+            <w:tcW w:w="3812" w:type="dxa"/>
+            <w:gridSpan w:val="3"/>
+          </w:tcPr>
+          <w:p>
+            <w:pPr>
+              <w:rPr>
+                <w:rFonts w:ascii="Arial" w:hAnsi="Arial" w:cs="Arial"/>
+                <w:b/>
+                <w:bCs/>
+                <w:sz w:val="22"/>
+              </w:rPr>
+            </w:pPr>
             <w:r>
               <w:rPr>
                 <w:rFonts w:ascii="Arial" w:hAnsi="Arial" w:cs="Arial"/>
@@ -975,26 +844,41 @@
               </w:rPr>
               <w:t>Postcondición</w:t>
             </w:r>
-            <w:proofErr w:type="spellEnd"/>
-          </w:p>
-        </w:tc>
-        <w:tc>
-          <w:tcPr>
-            <w:tcW w:w="5394" w:type="dxa"/>
-          </w:tcPr>
-          <w:p>
-            <w:pPr>
-              <w:rPr>
-                <w:rFonts w:ascii="Arial" w:hAnsi="Arial" w:cs="Arial"/>
-                <w:sz w:val="22"/>
-              </w:rPr>
-            </w:pPr>
-            <w:r>
-              <w:rPr>
-                <w:rFonts w:ascii="Arial" w:hAnsi="Arial" w:cs="Arial"/>
-                <w:sz w:val="22"/>
-              </w:rPr>
-              <w:t>El sistema debe mostrar la interfaz según el perfil del roll.</w:t>
+            <w:r>
+              <w:rPr>
+                <w:rFonts w:ascii="Arial" w:hAnsi="Arial" w:cs="Arial"/>
+                <w:b/>
+                <w:bCs/>
+                <w:sz w:val="22"/>
+              </w:rPr>
+              <w:t xml:space="preserve"> </w:t>
+            </w:r>
+          </w:p>
+        </w:tc>
+        <w:tc>
+          <w:tcPr>
+            <w:tcW w:w="4834" w:type="dxa"/>
+          </w:tcPr>
+          <w:p>
+            <w:pPr>
+              <w:rPr>
+                <w:rFonts w:ascii="Arial" w:hAnsi="Arial" w:cs="Arial"/>
+                <w:sz w:val="22"/>
+              </w:rPr>
+            </w:pPr>
+            <w:r>
+              <w:rPr>
+                <w:rFonts w:ascii="Arial" w:hAnsi="Arial" w:cs="Arial"/>
+                <w:sz w:val="22"/>
+              </w:rPr>
+              <w:t xml:space="preserve"> </w:t>
+            </w:r>
+            <w:r>
+              <w:rPr>
+                <w:rFonts w:ascii="Arial" w:hAnsi="Arial" w:cs="Arial"/>
+                <w:sz w:val="22"/>
+              </w:rPr>
+              <w:t>El sistema carga la información correspondiente dependiendo del tipo de perfil.</w:t>
             </w:r>
           </w:p>
         </w:tc>
@@ -1006,15 +890,15 @@
         </w:trPr>
         <w:tc>
           <w:tcPr>
-            <w:tcW w:w="8415" w:type="dxa"/>
-            <w:gridSpan w:val="3"/>
+            <w:tcW w:w="8668" w:type="dxa"/>
+            <w:gridSpan w:val="5"/>
           </w:tcPr>
           <w:p>
             <w:pPr>
               <w:pStyle w:val="Ttulo1"/>
             </w:pPr>
             <w:r>
-              <w:t>Caminos Alterno</w:t>
+              <w:t>Secuencia normal: Iniciar sesión:</w:t>
             </w:r>
           </w:p>
           <w:p>
@@ -1022,18 +906,139 @@
               <w:pStyle w:val="Prrafodelista"/>
               <w:numPr>
                 <w:ilvl w:val="0"/>
-                <w:numId w:val="3"/>
+                <w:numId w:val="5"/>
               </w:numPr>
               <w:rPr>
-                <w:lang w:val="es-ES" w:eastAsia="es-ES"/>
-              </w:rPr>
-            </w:pPr>
-            <w:r>
-              <w:rPr>
-                <w:lang w:val="es-ES" w:eastAsia="es-ES"/>
-              </w:rPr>
-              <w:t>Recuperar contraseña</w:t>
-            </w:r>
+                <w:ins w:id="0" w:author="Nicolas Jimenez" w:date="2019-12-15T17:55:00Z"/>
+                <w:b/>
+                <w:rPrChange w:id="1" w:author="Nicolas Jimenez" w:date="2019-12-15T17:55:00Z">
+                  <w:rPr>
+                    <w:ins w:id="2" w:author="Nicolas Jimenez" w:date="2019-12-15T17:55:00Z"/>
+                  </w:rPr>
+                </w:rPrChange>
+              </w:rPr>
+            </w:pPr>
+            <w:ins w:id="3" w:author="Nicolas Jimenez" w:date="2019-12-15T17:55:00Z">
+              <w:r>
+                <w:t>El usuario ingresa a la pagina</w:t>
+              </w:r>
+            </w:ins>
+          </w:p>
+          <w:p>
+            <w:pPr>
+              <w:pStyle w:val="Prrafodelista"/>
+              <w:numPr>
+                <w:ilvl w:val="0"/>
+                <w:numId w:val="5"/>
+              </w:numPr>
+              <w:rPr>
+                <w:ins w:id="4" w:author="Nicolas Jimenez" w:date="2019-12-15T17:56:00Z"/>
+                <w:b/>
+                <w:rPrChange w:id="5" w:author="Nicolas Jimenez" w:date="2019-12-15T17:56:00Z">
+                  <w:rPr>
+                    <w:ins w:id="6" w:author="Nicolas Jimenez" w:date="2019-12-15T17:56:00Z"/>
+                  </w:rPr>
+                </w:rPrChange>
+              </w:rPr>
+            </w:pPr>
+            <w:ins w:id="7" w:author="Nicolas Jimenez" w:date="2019-12-15T17:56:00Z">
+              <w:r>
+                <w:t>Se visualizan los campos para ser completados</w:t>
+              </w:r>
+            </w:ins>
+          </w:p>
+          <w:p>
+            <w:pPr>
+              <w:pStyle w:val="Prrafodelista"/>
+              <w:numPr>
+                <w:ilvl w:val="0"/>
+                <w:numId w:val="5"/>
+              </w:numPr>
+              <w:rPr>
+                <w:ins w:id="8" w:author="Nicolas Jimenez" w:date="2019-12-15T17:56:00Z"/>
+                <w:b/>
+                <w:rPrChange w:id="9" w:author="Nicolas Jimenez" w:date="2019-12-15T17:56:00Z">
+                  <w:rPr>
+                    <w:ins w:id="10" w:author="Nicolas Jimenez" w:date="2019-12-15T17:56:00Z"/>
+                  </w:rPr>
+                </w:rPrChange>
+              </w:rPr>
+            </w:pPr>
+            <w:ins w:id="11" w:author="Nicolas Jimenez" w:date="2019-12-15T17:56:00Z">
+              <w:r>
+                <w:t>El usuario ingresa los datos</w:t>
+              </w:r>
+            </w:ins>
+          </w:p>
+          <w:p>
+            <w:pPr>
+              <w:pStyle w:val="Prrafodelista"/>
+              <w:numPr>
+                <w:ilvl w:val="0"/>
+                <w:numId w:val="5"/>
+              </w:numPr>
+              <w:rPr>
+                <w:ins w:id="12" w:author="Nicolas Jimenez" w:date="2019-12-15T17:56:00Z"/>
+                <w:b/>
+                <w:rPrChange w:id="13" w:author="Nicolas Jimenez" w:date="2019-12-15T17:56:00Z">
+                  <w:rPr>
+                    <w:ins w:id="14" w:author="Nicolas Jimenez" w:date="2019-12-15T17:56:00Z"/>
+                  </w:rPr>
+                </w:rPrChange>
+              </w:rPr>
+            </w:pPr>
+            <w:ins w:id="15" w:author="Nicolas Jimenez" w:date="2019-12-15T17:56:00Z">
+              <w:r>
+                <w:t xml:space="preserve">El sistema valida la información </w:t>
+              </w:r>
+            </w:ins>
+          </w:p>
+          <w:p>
+            <w:pPr>
+              <w:pStyle w:val="Prrafodelista"/>
+              <w:numPr>
+                <w:ilvl w:val="0"/>
+                <w:numId w:val="5"/>
+              </w:numPr>
+              <w:rPr>
+                <w:ins w:id="16" w:author="Nicolas Jimenez" w:date="2019-12-15T17:56:00Z"/>
+                <w:b/>
+                <w:rPrChange w:id="17" w:author="Nicolas Jimenez" w:date="2019-12-15T17:56:00Z">
+                  <w:rPr>
+                    <w:ins w:id="18" w:author="Nicolas Jimenez" w:date="2019-12-15T17:56:00Z"/>
+                  </w:rPr>
+                </w:rPrChange>
+              </w:rPr>
+            </w:pPr>
+            <w:ins w:id="19" w:author="Nicolas Jimenez" w:date="2019-12-15T17:56:00Z">
+              <w:r>
+                <w:t>Si los datos son válidos concede acceso</w:t>
+              </w:r>
+            </w:ins>
+          </w:p>
+          <w:p>
+            <w:pPr>
+              <w:pStyle w:val="Prrafodelista"/>
+              <w:numPr>
+                <w:ilvl w:val="0"/>
+                <w:numId w:val="5"/>
+              </w:numPr>
+              <w:rPr>
+                <w:b/>
+              </w:rPr>
+            </w:pPr>
+            <w:ins w:id="20" w:author="Nicolas Jimenez" w:date="2019-12-15T17:56:00Z">
+              <w:r>
+                <w:t>El sistema re direcciona al usuario a su p</w:t>
+              </w:r>
+            </w:ins>
+            <w:ins w:id="21" w:author="Nicolas Jimenez" w:date="2019-12-15T17:57:00Z">
+              <w:r>
+                <w:t>ágina con sus datos</w:t>
+              </w:r>
+            </w:ins>
+            <w:bookmarkStart w:id="22" w:name="_GoBack"/>
+            <w:bookmarkEnd w:id="22"/>
           </w:p>
         </w:tc>
       </w:tr>
@@ -1044,8 +1049,8 @@
         </w:trPr>
         <w:tc>
           <w:tcPr>
-            <w:tcW w:w="8415" w:type="dxa"/>
-            <w:gridSpan w:val="3"/>
+            <w:tcW w:w="8668" w:type="dxa"/>
+            <w:gridSpan w:val="5"/>
           </w:tcPr>
           <w:p>
             <w:pPr>
@@ -1054,72 +1059,57 @@
             <w:r>
               <w:t xml:space="preserve">Excepciones  </w:t>
             </w:r>
-            <w:bookmarkStart w:id="0" w:name="_GoBack"/>
-            <w:bookmarkEnd w:id="0"/>
-          </w:p>
-          <w:p>
-            <w:pPr>
-              <w:rPr>
-                <w:lang w:val="es-ES" w:eastAsia="es-ES"/>
-              </w:rPr>
-            </w:pPr>
-            <w:r>
-              <w:rPr>
-                <w:lang w:val="es-ES" w:eastAsia="es-ES"/>
-              </w:rPr>
-              <w:t xml:space="preserve">1.2.1 </w:t>
-            </w:r>
-            <w:r>
-              <w:rPr>
-                <w:lang w:val="es-ES" w:eastAsia="es-ES"/>
-              </w:rPr>
-              <w:t>Cerrar la pestaña</w:t>
-            </w:r>
-          </w:p>
-          <w:p>
-            <w:pPr>
-              <w:rPr>
-                <w:rFonts w:ascii="Arial" w:hAnsi="Arial" w:cs="Arial"/>
-                <w:bCs/>
-                <w:sz w:val="22"/>
-              </w:rPr>
-            </w:pPr>
-            <w:r>
-              <w:rPr>
-                <w:rFonts w:ascii="Arial" w:hAnsi="Arial" w:cs="Arial"/>
-                <w:b/>
-                <w:bCs/>
-                <w:sz w:val="22"/>
-              </w:rPr>
-              <w:t xml:space="preserve">1.2.2 </w:t>
-            </w:r>
-            <w:r>
-              <w:rPr>
-                <w:rFonts w:ascii="Arial" w:hAnsi="Arial" w:cs="Arial"/>
-                <w:bCs/>
-                <w:sz w:val="22"/>
-              </w:rPr>
-              <w:t xml:space="preserve">Fallo de </w:t>
-            </w:r>
-            <w:r>
-              <w:rPr>
-                <w:rFonts w:ascii="Arial" w:hAnsi="Arial" w:cs="Arial"/>
-                <w:bCs/>
-                <w:sz w:val="22"/>
-              </w:rPr>
-              <w:t>conexión</w:t>
+          </w:p>
+          <w:p>
+            <w:pPr>
+              <w:pStyle w:val="Prrafodelista"/>
+              <w:ind w:left="1080"/>
+              <w:rPr>
+                <w:rFonts w:ascii="Arial" w:hAnsi="Arial" w:cs="Arial"/>
+                <w:bCs/>
+                <w:sz w:val="22"/>
+              </w:rPr>
+            </w:pPr>
+            <w:r>
+              <w:rPr>
+                <w:rFonts w:ascii="Arial" w:hAnsi="Arial" w:cs="Arial"/>
+                <w:bCs/>
+                <w:sz w:val="22"/>
+              </w:rPr>
+              <w:t xml:space="preserve"> Niega el acceso al usuario ya que este no existe en el sistema.</w:t>
+            </w:r>
+          </w:p>
+          <w:p>
+            <w:pPr>
+              <w:pStyle w:val="Prrafodelista"/>
+              <w:ind w:left="1080"/>
+              <w:rPr>
+                <w:rFonts w:ascii="Arial" w:hAnsi="Arial" w:cs="Arial"/>
+                <w:bCs/>
+                <w:sz w:val="22"/>
+              </w:rPr>
+            </w:pPr>
+            <w:r>
+              <w:rPr>
+                <w:rFonts w:ascii="Arial" w:hAnsi="Arial" w:cs="Arial"/>
+                <w:bCs/>
+                <w:sz w:val="22"/>
+              </w:rPr>
+              <w:t>Niega el acceso al usuario ya que las credenciales son invalidas</w:t>
             </w:r>
           </w:p>
         </w:tc>
       </w:tr>
       <w:tr>
         <w:trPr>
+          <w:gridAfter w:val="1"/>
+          <w:wAfter w:w="22" w:type="dxa"/>
           <w:cantSplit/>
         </w:trPr>
         <w:tc>
           <w:tcPr>
-            <w:tcW w:w="3021" w:type="dxa"/>
-            <w:gridSpan w:val="2"/>
+            <w:tcW w:w="3812" w:type="dxa"/>
+            <w:gridSpan w:val="3"/>
           </w:tcPr>
           <w:p>
             <w:pPr>
@@ -1143,128 +1133,134 @@
         </w:tc>
         <w:tc>
           <w:tcPr>
-            <w:tcW w:w="5394" w:type="dxa"/>
-          </w:tcPr>
-          <w:p>
-            <w:pPr>
-              <w:rPr>
-                <w:rFonts w:ascii="Arial" w:hAnsi="Arial" w:cs="Arial"/>
-                <w:sz w:val="22"/>
-              </w:rPr>
-            </w:pPr>
+            <w:tcW w:w="4834" w:type="dxa"/>
+          </w:tcPr>
+          <w:p>
+            <w:pPr>
+              <w:rPr>
+                <w:rFonts w:ascii="Arial" w:hAnsi="Arial" w:cs="Arial"/>
+                <w:sz w:val="22"/>
+              </w:rPr>
+            </w:pPr>
+            <w:r>
+              <w:rPr>
+                <w:rFonts w:ascii="Arial" w:hAnsi="Arial" w:cs="Arial"/>
+                <w:sz w:val="22"/>
+              </w:rPr>
+              <w:t>100 veces por día</w:t>
+            </w:r>
           </w:p>
         </w:tc>
       </w:tr>
       <w:tr>
         <w:trPr>
+          <w:gridAfter w:val="1"/>
+          <w:wAfter w:w="22" w:type="dxa"/>
           <w:cantSplit/>
         </w:trPr>
         <w:tc>
           <w:tcPr>
-            <w:tcW w:w="3021" w:type="dxa"/>
-            <w:gridSpan w:val="2"/>
-          </w:tcPr>
-          <w:p>
-            <w:pPr>
-              <w:rPr>
-                <w:rFonts w:ascii="Arial" w:hAnsi="Arial" w:cs="Arial"/>
-                <w:b/>
-                <w:bCs/>
-                <w:sz w:val="22"/>
-              </w:rPr>
-            </w:pPr>
-            <w:r>
-              <w:rPr>
-                <w:rFonts w:ascii="Arial" w:hAnsi="Arial" w:cs="Arial"/>
-                <w:b/>
-                <w:bCs/>
-                <w:sz w:val="22"/>
-              </w:rPr>
-              <w:t>Comentarios</w:t>
-            </w:r>
-          </w:p>
-        </w:tc>
-        <w:tc>
-          <w:tcPr>
-            <w:tcW w:w="5394" w:type="dxa"/>
-          </w:tcPr>
-          <w:p>
-            <w:pPr>
-              <w:rPr>
-                <w:rFonts w:ascii="Arial" w:hAnsi="Arial" w:cs="Arial"/>
-                <w:sz w:val="22"/>
-              </w:rPr>
-            </w:pPr>
+            <w:tcW w:w="3812" w:type="dxa"/>
+            <w:gridSpan w:val="3"/>
+          </w:tcPr>
+          <w:p>
+            <w:pPr>
+              <w:rPr>
+                <w:rFonts w:ascii="Arial" w:hAnsi="Arial" w:cs="Arial"/>
+                <w:b/>
+                <w:bCs/>
+                <w:sz w:val="22"/>
+              </w:rPr>
+            </w:pPr>
+            <w:r>
+              <w:rPr>
+                <w:rFonts w:ascii="Arial" w:hAnsi="Arial" w:cs="Arial"/>
+                <w:b/>
+                <w:bCs/>
+                <w:sz w:val="22"/>
+              </w:rPr>
+              <w:t>Prioridad</w:t>
+            </w:r>
+          </w:p>
+        </w:tc>
+        <w:tc>
+          <w:tcPr>
+            <w:tcW w:w="4834" w:type="dxa"/>
+          </w:tcPr>
+          <w:p>
+            <w:pPr>
+              <w:rPr>
+                <w:rFonts w:ascii="Arial" w:hAnsi="Arial" w:cs="Arial"/>
+                <w:sz w:val="22"/>
+              </w:rPr>
+            </w:pPr>
+            <w:r>
+              <w:rPr>
+                <w:rFonts w:ascii="Arial" w:hAnsi="Arial" w:cs="Arial"/>
+                <w:sz w:val="22"/>
+              </w:rPr>
+              <w:t>Alta</w:t>
+            </w:r>
           </w:p>
         </w:tc>
       </w:tr>
       <w:tr>
         <w:trPr>
+          <w:gridAfter w:val="1"/>
+          <w:wAfter w:w="22" w:type="dxa"/>
           <w:cantSplit/>
         </w:trPr>
         <w:tc>
           <w:tcPr>
-            <w:tcW w:w="3021" w:type="dxa"/>
-            <w:gridSpan w:val="2"/>
-          </w:tcPr>
-          <w:p>
-            <w:pPr>
-              <w:rPr>
-                <w:rFonts w:ascii="Arial" w:hAnsi="Arial" w:cs="Arial"/>
-                <w:b/>
-                <w:bCs/>
-                <w:sz w:val="22"/>
-              </w:rPr>
-            </w:pPr>
-            <w:r>
-              <w:rPr>
-                <w:rFonts w:ascii="Arial" w:hAnsi="Arial" w:cs="Arial"/>
-                <w:b/>
-                <w:bCs/>
-                <w:sz w:val="22"/>
-              </w:rPr>
-              <w:t xml:space="preserve">                                                                      </w:t>
-            </w:r>
-          </w:p>
-          <w:p>
-            <w:pPr>
-              <w:rPr>
-                <w:rFonts w:ascii="Arial" w:hAnsi="Arial" w:cs="Arial"/>
-                <w:b/>
-                <w:bCs/>
-                <w:sz w:val="22"/>
-              </w:rPr>
-            </w:pPr>
-          </w:p>
-          <w:p>
-            <w:pPr>
-              <w:rPr>
-                <w:rFonts w:ascii="Arial" w:hAnsi="Arial" w:cs="Arial"/>
-                <w:b/>
-                <w:bCs/>
-                <w:sz w:val="22"/>
-              </w:rPr>
-            </w:pPr>
-          </w:p>
-        </w:tc>
-        <w:tc>
-          <w:tcPr>
-            <w:tcW w:w="5394" w:type="dxa"/>
-          </w:tcPr>
-          <w:p>
-            <w:pPr>
-              <w:rPr>
-                <w:rFonts w:ascii="Arial" w:hAnsi="Arial" w:cs="Arial"/>
-                <w:sz w:val="22"/>
-              </w:rPr>
-            </w:pPr>
+            <w:tcW w:w="3812" w:type="dxa"/>
+            <w:gridSpan w:val="3"/>
+          </w:tcPr>
+          <w:p>
+            <w:pPr>
+              <w:rPr>
+                <w:rFonts w:ascii="Arial" w:hAnsi="Arial" w:cs="Arial"/>
+                <w:b/>
+                <w:bCs/>
+                <w:sz w:val="22"/>
+              </w:rPr>
+            </w:pPr>
+            <w:r>
+              <w:rPr>
+                <w:rFonts w:ascii="Arial" w:hAnsi="Arial" w:cs="Arial"/>
+                <w:b/>
+                <w:bCs/>
+                <w:sz w:val="22"/>
+              </w:rPr>
+              <w:t>Comentarios</w:t>
+            </w:r>
+          </w:p>
+        </w:tc>
+        <w:tc>
+          <w:tcPr>
+            <w:tcW w:w="4834" w:type="dxa"/>
+          </w:tcPr>
+          <w:p>
+            <w:pPr>
+              <w:rPr>
+                <w:rFonts w:ascii="Arial" w:hAnsi="Arial" w:cs="Arial"/>
+                <w:sz w:val="22"/>
+              </w:rPr>
+            </w:pPr>
+            <w:r>
+              <w:rPr>
+                <w:rFonts w:ascii="Arial" w:hAnsi="Arial" w:cs="Arial"/>
+                <w:sz w:val="22"/>
+              </w:rPr>
+              <w:t>Sin comentario.</w:t>
+            </w:r>
           </w:p>
         </w:tc>
       </w:tr>
     </w:tbl>
     <w:p/>
+    <w:p/>
     <w:sectPr>
-      <w:pgSz w:w="11900" w:h="16840"/>
+      <w:pgSz w:w="12240" w:h="15840"/>
       <w:pgMar w:top="1417" w:right="1701" w:bottom="1417" w:left="1701" w:header="708" w:footer="708" w:gutter="0"/>
       <w:cols w:space="708"/>
       <w:docGrid w:linePitch="360"/>
@@ -1274,12 +1270,160 @@
 </file>
 
 <file path=word/numbering.xml><?xml version="1.0" encoding="utf-8"?>
-<w:numbering xmlns:wpc="http://schemas.microsoft.com/office/word/2010/wordprocessingCanvas" xmlns:cx="http://schemas.microsoft.com/office/drawing/2014/chartex" xmlns:mc="http://schemas.openxmlformats.org/markup-compatibility/2006" xmlns:o="urn:schemas-microsoft-com:office:office" xmlns:r="http://schemas.openxmlformats.org/officeDocument/2006/relationships" xmlns:m="http://schemas.openxmlformats.org/officeDocument/2006/math" xmlns:v="urn:schemas-microsoft-com:vml" xmlns:wp14="http://schemas.microsoft.com/office/word/2010/wordprocessingDrawing" xmlns:wp="http://schemas.openxmlformats.org/drawingml/2006/wordprocessingDrawing" xmlns:w10="urn:schemas-microsoft-com:office:word" xmlns:w="http://schemas.openxmlformats.org/wordprocessingml/2006/main" xmlns:w14="http://schemas.microsoft.com/office/word/2010/wordml" xmlns:w15="http://schemas.microsoft.com/office/word/2012/wordml" xmlns:w16se="http://schemas.microsoft.com/office/word/2015/wordml/symex" xmlns:wpg="http://schemas.microsoft.com/office/word/2010/wordprocessingGroup" xmlns:wpi="http://schemas.microsoft.com/office/word/2010/wordprocessingInk" xmlns:wne="http://schemas.microsoft.com/office/word/2006/wordml" xmlns:wps="http://schemas.microsoft.com/office/word/2010/wordprocessingShape" mc:Ignorable="w14 w15 w16se wp14">
+<w:numbering xmlns:wpc="http://schemas.microsoft.com/office/word/2010/wordprocessingCanvas" xmlns:mc="http://schemas.openxmlformats.org/markup-compatibility/2006" xmlns:o="urn:schemas-microsoft-com:office:office" xmlns:r="http://schemas.openxmlformats.org/officeDocument/2006/relationships" xmlns:m="http://schemas.openxmlformats.org/officeDocument/2006/math" xmlns:v="urn:schemas-microsoft-com:vml" xmlns:wp14="http://schemas.microsoft.com/office/word/2010/wordprocessingDrawing" xmlns:wp="http://schemas.openxmlformats.org/drawingml/2006/wordprocessingDrawing" xmlns:w10="urn:schemas-microsoft-com:office:word" xmlns:w="http://schemas.openxmlformats.org/wordprocessingml/2006/main" xmlns:w14="http://schemas.microsoft.com/office/word/2010/wordml" xmlns:w15="http://schemas.microsoft.com/office/word/2012/wordml" xmlns:wpg="http://schemas.microsoft.com/office/word/2010/wordprocessingGroup" xmlns:wpi="http://schemas.microsoft.com/office/word/2010/wordprocessingInk" xmlns:wne="http://schemas.microsoft.com/office/word/2006/wordml" xmlns:wps="http://schemas.microsoft.com/office/word/2010/wordprocessingShape" mc:Ignorable="w14 w15 wp14">
   <w:abstractNum w:abstractNumId="0" w15:restartNumberingAfterBreak="0">
-    <w:nsid w:val="258C1D9F"/>
+    <w:nsid w:val="19201B33"/>
+    <w:multiLevelType w:val="multilevel"/>
+    <w:tmpl w:val="A9664218"/>
+    <w:lvl w:ilvl="0">
+      <w:start w:val="1"/>
+      <w:numFmt w:val="decimal"/>
+      <w:lvlText w:val="%1."/>
+      <w:lvlJc w:val="left"/>
+      <w:pPr>
+        <w:tabs>
+          <w:tab w:val="num" w:pos="360"/>
+        </w:tabs>
+        <w:ind w:left="360" w:hanging="360"/>
+      </w:pPr>
+      <w:rPr>
+        <w:rFonts w:hint="default"/>
+      </w:rPr>
+    </w:lvl>
+    <w:lvl w:ilvl="1">
+      <w:start w:val="1"/>
+      <w:numFmt w:val="decimal"/>
+      <w:isLgl/>
+      <w:lvlText w:val="%1.%2"/>
+      <w:lvlJc w:val="left"/>
+      <w:pPr>
+        <w:tabs>
+          <w:tab w:val="num" w:pos="420"/>
+        </w:tabs>
+        <w:ind w:left="420" w:hanging="420"/>
+      </w:pPr>
+      <w:rPr>
+        <w:rFonts w:hint="default"/>
+      </w:rPr>
+    </w:lvl>
+    <w:lvl w:ilvl="2">
+      <w:start w:val="1"/>
+      <w:numFmt w:val="decimal"/>
+      <w:isLgl/>
+      <w:lvlText w:val="%1.%2.%3"/>
+      <w:lvlJc w:val="left"/>
+      <w:pPr>
+        <w:tabs>
+          <w:tab w:val="num" w:pos="720"/>
+        </w:tabs>
+        <w:ind w:left="720" w:hanging="720"/>
+      </w:pPr>
+      <w:rPr>
+        <w:rFonts w:hint="default"/>
+      </w:rPr>
+    </w:lvl>
+    <w:lvl w:ilvl="3">
+      <w:start w:val="1"/>
+      <w:numFmt w:val="decimal"/>
+      <w:isLgl/>
+      <w:lvlText w:val="%1.%2.%3.%4"/>
+      <w:lvlJc w:val="left"/>
+      <w:pPr>
+        <w:tabs>
+          <w:tab w:val="num" w:pos="720"/>
+        </w:tabs>
+        <w:ind w:left="720" w:hanging="720"/>
+      </w:pPr>
+      <w:rPr>
+        <w:rFonts w:hint="default"/>
+      </w:rPr>
+    </w:lvl>
+    <w:lvl w:ilvl="4">
+      <w:start w:val="1"/>
+      <w:numFmt w:val="decimal"/>
+      <w:isLgl/>
+      <w:lvlText w:val="%1.%2.%3.%4.%5"/>
+      <w:lvlJc w:val="left"/>
+      <w:pPr>
+        <w:tabs>
+          <w:tab w:val="num" w:pos="1080"/>
+        </w:tabs>
+        <w:ind w:left="1080" w:hanging="1080"/>
+      </w:pPr>
+      <w:rPr>
+        <w:rFonts w:hint="default"/>
+      </w:rPr>
+    </w:lvl>
+    <w:lvl w:ilvl="5">
+      <w:start w:val="1"/>
+      <w:numFmt w:val="decimal"/>
+      <w:isLgl/>
+      <w:lvlText w:val="%1.%2.%3.%4.%5.%6"/>
+      <w:lvlJc w:val="left"/>
+      <w:pPr>
+        <w:tabs>
+          <w:tab w:val="num" w:pos="1080"/>
+        </w:tabs>
+        <w:ind w:left="1080" w:hanging="1080"/>
+      </w:pPr>
+      <w:rPr>
+        <w:rFonts w:hint="default"/>
+      </w:rPr>
+    </w:lvl>
+    <w:lvl w:ilvl="6">
+      <w:start w:val="1"/>
+      <w:numFmt w:val="decimal"/>
+      <w:isLgl/>
+      <w:lvlText w:val="%1.%2.%3.%4.%5.%6.%7"/>
+      <w:lvlJc w:val="left"/>
+      <w:pPr>
+        <w:tabs>
+          <w:tab w:val="num" w:pos="1440"/>
+        </w:tabs>
+        <w:ind w:left="1440" w:hanging="1440"/>
+      </w:pPr>
+      <w:rPr>
+        <w:rFonts w:hint="default"/>
+      </w:rPr>
+    </w:lvl>
+    <w:lvl w:ilvl="7">
+      <w:start w:val="1"/>
+      <w:numFmt w:val="decimal"/>
+      <w:isLgl/>
+      <w:lvlText w:val="%1.%2.%3.%4.%5.%6.%7.%8"/>
+      <w:lvlJc w:val="left"/>
+      <w:pPr>
+        <w:tabs>
+          <w:tab w:val="num" w:pos="1440"/>
+        </w:tabs>
+        <w:ind w:left="1440" w:hanging="1440"/>
+      </w:pPr>
+      <w:rPr>
+        <w:rFonts w:hint="default"/>
+      </w:rPr>
+    </w:lvl>
+    <w:lvl w:ilvl="8">
+      <w:start w:val="1"/>
+      <w:numFmt w:val="decimal"/>
+      <w:isLgl/>
+      <w:lvlText w:val="%1.%2.%3.%4.%5.%6.%7.%8.%9"/>
+      <w:lvlJc w:val="left"/>
+      <w:pPr>
+        <w:tabs>
+          <w:tab w:val="num" w:pos="1800"/>
+        </w:tabs>
+        <w:ind w:left="1800" w:hanging="1800"/>
+      </w:pPr>
+      <w:rPr>
+        <w:rFonts w:hint="default"/>
+      </w:rPr>
+    </w:lvl>
+  </w:abstractNum>
+  <w:abstractNum w:abstractNumId="1" w15:restartNumberingAfterBreak="0">
+    <w:nsid w:val="1C96530A"/>
     <w:multiLevelType w:val="hybridMultilevel"/>
-    <w:tmpl w:val="CB04F772"/>
-    <w:lvl w:ilvl="0" w:tplc="580A000F">
+    <w:tmpl w:val="78D857EA"/>
+    <w:lvl w:ilvl="0" w:tplc="240A000F">
       <w:start w:val="1"/>
       <w:numFmt w:val="decimal"/>
       <w:lvlText w:val="%1."/>
@@ -1291,7 +1435,7 @@
         <w:rFonts w:hint="default"/>
       </w:rPr>
     </w:lvl>
-    <w:lvl w:ilvl="1" w:tplc="580A0019" w:tentative="1">
+    <w:lvl w:ilvl="1" w:tplc="240A0019" w:tentative="1">
       <w:start w:val="1"/>
       <w:numFmt w:val="lowerLetter"/>
       <w:lvlText w:val="%2."/>
@@ -1300,7 +1444,7 @@
         <w:ind w:left="1440" w:hanging="360"/>
       </w:pPr>
     </w:lvl>
-    <w:lvl w:ilvl="2" w:tplc="580A001B" w:tentative="1">
+    <w:lvl w:ilvl="2" w:tplc="240A001B" w:tentative="1">
       <w:start w:val="1"/>
       <w:numFmt w:val="lowerRoman"/>
       <w:lvlText w:val="%3."/>
@@ -1309,7 +1453,7 @@
         <w:ind w:left="2160" w:hanging="180"/>
       </w:pPr>
     </w:lvl>
-    <w:lvl w:ilvl="3" w:tplc="580A000F" w:tentative="1">
+    <w:lvl w:ilvl="3" w:tplc="240A000F" w:tentative="1">
       <w:start w:val="1"/>
       <w:numFmt w:val="decimal"/>
       <w:lvlText w:val="%4."/>
@@ -1318,7 +1462,7 @@
         <w:ind w:left="2880" w:hanging="360"/>
       </w:pPr>
     </w:lvl>
-    <w:lvl w:ilvl="4" w:tplc="580A0019" w:tentative="1">
+    <w:lvl w:ilvl="4" w:tplc="240A0019" w:tentative="1">
       <w:start w:val="1"/>
       <w:numFmt w:val="lowerLetter"/>
       <w:lvlText w:val="%5."/>
@@ -1327,7 +1471,7 @@
         <w:ind w:left="3600" w:hanging="360"/>
       </w:pPr>
     </w:lvl>
-    <w:lvl w:ilvl="5" w:tplc="580A001B" w:tentative="1">
+    <w:lvl w:ilvl="5" w:tplc="240A001B" w:tentative="1">
       <w:start w:val="1"/>
       <w:numFmt w:val="lowerRoman"/>
       <w:lvlText w:val="%6."/>
@@ -1336,7 +1480,7 @@
         <w:ind w:left="4320" w:hanging="180"/>
       </w:pPr>
     </w:lvl>
-    <w:lvl w:ilvl="6" w:tplc="580A000F" w:tentative="1">
+    <w:lvl w:ilvl="6" w:tplc="240A000F" w:tentative="1">
       <w:start w:val="1"/>
       <w:numFmt w:val="decimal"/>
       <w:lvlText w:val="%7."/>
@@ -1345,7 +1489,7 @@
         <w:ind w:left="5040" w:hanging="360"/>
       </w:pPr>
     </w:lvl>
-    <w:lvl w:ilvl="7" w:tplc="580A0019" w:tentative="1">
+    <w:lvl w:ilvl="7" w:tplc="240A0019" w:tentative="1">
       <w:start w:val="1"/>
       <w:numFmt w:val="lowerLetter"/>
       <w:lvlText w:val="%8."/>
@@ -1354,7 +1498,7 @@
         <w:ind w:left="5760" w:hanging="360"/>
       </w:pPr>
     </w:lvl>
-    <w:lvl w:ilvl="8" w:tplc="580A001B" w:tentative="1">
+    <w:lvl w:ilvl="8" w:tplc="240A001B" w:tentative="1">
       <w:start w:val="1"/>
       <w:numFmt w:val="lowerRoman"/>
       <w:lvlText w:val="%9."/>
@@ -1364,13 +1508,360 @@
       </w:pPr>
     </w:lvl>
   </w:abstractNum>
-  <w:abstractNum w:abstractNumId="1" w15:restartNumberingAfterBreak="0">
-    <w:nsid w:val="27342026"/>
+  <w:abstractNum w:abstractNumId="2" w15:restartNumberingAfterBreak="0">
+    <w:nsid w:val="355C5AB6"/>
+    <w:multiLevelType w:val="hybridMultilevel"/>
+    <w:tmpl w:val="03CAD7CA"/>
+    <w:lvl w:ilvl="0" w:tplc="4998AC2E">
+      <w:start w:val="1"/>
+      <w:numFmt w:val="decimal"/>
+      <w:lvlText w:val="%1-"/>
+      <w:lvlJc w:val="left"/>
+      <w:pPr>
+        <w:ind w:left="720" w:hanging="360"/>
+      </w:pPr>
+      <w:rPr>
+        <w:rFonts w:hint="default"/>
+      </w:rPr>
+    </w:lvl>
+    <w:lvl w:ilvl="1" w:tplc="240A0019" w:tentative="1">
+      <w:start w:val="1"/>
+      <w:numFmt w:val="lowerLetter"/>
+      <w:lvlText w:val="%2."/>
+      <w:lvlJc w:val="left"/>
+      <w:pPr>
+        <w:ind w:left="1440" w:hanging="360"/>
+      </w:pPr>
+    </w:lvl>
+    <w:lvl w:ilvl="2" w:tplc="240A001B" w:tentative="1">
+      <w:start w:val="1"/>
+      <w:numFmt w:val="lowerRoman"/>
+      <w:lvlText w:val="%3."/>
+      <w:lvlJc w:val="right"/>
+      <w:pPr>
+        <w:ind w:left="2160" w:hanging="180"/>
+      </w:pPr>
+    </w:lvl>
+    <w:lvl w:ilvl="3" w:tplc="240A000F" w:tentative="1">
+      <w:start w:val="1"/>
+      <w:numFmt w:val="decimal"/>
+      <w:lvlText w:val="%4."/>
+      <w:lvlJc w:val="left"/>
+      <w:pPr>
+        <w:ind w:left="2880" w:hanging="360"/>
+      </w:pPr>
+    </w:lvl>
+    <w:lvl w:ilvl="4" w:tplc="240A0019" w:tentative="1">
+      <w:start w:val="1"/>
+      <w:numFmt w:val="lowerLetter"/>
+      <w:lvlText w:val="%5."/>
+      <w:lvlJc w:val="left"/>
+      <w:pPr>
+        <w:ind w:left="3600" w:hanging="360"/>
+      </w:pPr>
+    </w:lvl>
+    <w:lvl w:ilvl="5" w:tplc="240A001B" w:tentative="1">
+      <w:start w:val="1"/>
+      <w:numFmt w:val="lowerRoman"/>
+      <w:lvlText w:val="%6."/>
+      <w:lvlJc w:val="right"/>
+      <w:pPr>
+        <w:ind w:left="4320" w:hanging="180"/>
+      </w:pPr>
+    </w:lvl>
+    <w:lvl w:ilvl="6" w:tplc="240A000F" w:tentative="1">
+      <w:start w:val="1"/>
+      <w:numFmt w:val="decimal"/>
+      <w:lvlText w:val="%7."/>
+      <w:lvlJc w:val="left"/>
+      <w:pPr>
+        <w:ind w:left="5040" w:hanging="360"/>
+      </w:pPr>
+    </w:lvl>
+    <w:lvl w:ilvl="7" w:tplc="240A0019" w:tentative="1">
+      <w:start w:val="1"/>
+      <w:numFmt w:val="lowerLetter"/>
+      <w:lvlText w:val="%8."/>
+      <w:lvlJc w:val="left"/>
+      <w:pPr>
+        <w:ind w:left="5760" w:hanging="360"/>
+      </w:pPr>
+    </w:lvl>
+    <w:lvl w:ilvl="8" w:tplc="240A001B" w:tentative="1">
+      <w:start w:val="1"/>
+      <w:numFmt w:val="lowerRoman"/>
+      <w:lvlText w:val="%9."/>
+      <w:lvlJc w:val="right"/>
+      <w:pPr>
+        <w:ind w:left="6480" w:hanging="180"/>
+      </w:pPr>
+    </w:lvl>
+  </w:abstractNum>
+  <w:abstractNum w:abstractNumId="3" w15:restartNumberingAfterBreak="0">
+    <w:nsid w:val="3B3E7331"/>
     <w:multiLevelType w:val="multilevel"/>
-    <w:tmpl w:val="F168AECA"/>
+    <w:tmpl w:val="8DC67166"/>
     <w:lvl w:ilvl="0">
       <w:start w:val="1"/>
       <w:numFmt w:val="decimal"/>
+      <w:lvlText w:val="%1."/>
+      <w:lvlJc w:val="left"/>
+      <w:pPr>
+        <w:ind w:left="720" w:hanging="360"/>
+      </w:pPr>
+      <w:rPr>
+        <w:rFonts w:hint="default"/>
+      </w:rPr>
+    </w:lvl>
+    <w:lvl w:ilvl="1">
+      <w:start w:val="1"/>
+      <w:numFmt w:val="decimal"/>
+      <w:isLgl/>
+      <w:lvlText w:val="%1.%2."/>
+      <w:lvlJc w:val="left"/>
+      <w:pPr>
+        <w:ind w:left="1080" w:hanging="720"/>
+      </w:pPr>
+      <w:rPr>
+        <w:rFonts w:ascii="Times New Roman" w:hAnsi="Times New Roman" w:cs="Times New Roman" w:hint="default"/>
+        <w:b w:val="0"/>
+        <w:sz w:val="24"/>
+      </w:rPr>
+    </w:lvl>
+    <w:lvl w:ilvl="2">
+      <w:start w:val="1"/>
+      <w:numFmt w:val="decimal"/>
+      <w:isLgl/>
+      <w:lvlText w:val="%1.%2.%3."/>
+      <w:lvlJc w:val="left"/>
+      <w:pPr>
+        <w:ind w:left="1080" w:hanging="720"/>
+      </w:pPr>
+      <w:rPr>
+        <w:rFonts w:ascii="Times New Roman" w:hAnsi="Times New Roman" w:cs="Times New Roman" w:hint="default"/>
+        <w:b w:val="0"/>
+        <w:sz w:val="24"/>
+      </w:rPr>
+    </w:lvl>
+    <w:lvl w:ilvl="3">
+      <w:start w:val="1"/>
+      <w:numFmt w:val="decimal"/>
+      <w:isLgl/>
+      <w:lvlText w:val="%1.%2.%3.%4."/>
+      <w:lvlJc w:val="left"/>
+      <w:pPr>
+        <w:ind w:left="1440" w:hanging="1080"/>
+      </w:pPr>
+      <w:rPr>
+        <w:rFonts w:ascii="Times New Roman" w:hAnsi="Times New Roman" w:cs="Times New Roman" w:hint="default"/>
+        <w:b w:val="0"/>
+        <w:sz w:val="24"/>
+      </w:rPr>
+    </w:lvl>
+    <w:lvl w:ilvl="4">
+      <w:start w:val="1"/>
+      <w:numFmt w:val="decimal"/>
+      <w:isLgl/>
+      <w:lvlText w:val="%1.%2.%3.%4.%5."/>
+      <w:lvlJc w:val="left"/>
+      <w:pPr>
+        <w:ind w:left="1440" w:hanging="1080"/>
+      </w:pPr>
+      <w:rPr>
+        <w:rFonts w:ascii="Times New Roman" w:hAnsi="Times New Roman" w:cs="Times New Roman" w:hint="default"/>
+        <w:b w:val="0"/>
+        <w:sz w:val="24"/>
+      </w:rPr>
+    </w:lvl>
+    <w:lvl w:ilvl="5">
+      <w:start w:val="1"/>
+      <w:numFmt w:val="decimal"/>
+      <w:isLgl/>
+      <w:lvlText w:val="%1.%2.%3.%4.%5.%6."/>
+      <w:lvlJc w:val="left"/>
+      <w:pPr>
+        <w:ind w:left="1800" w:hanging="1440"/>
+      </w:pPr>
+      <w:rPr>
+        <w:rFonts w:ascii="Times New Roman" w:hAnsi="Times New Roman" w:cs="Times New Roman" w:hint="default"/>
+        <w:b w:val="0"/>
+        <w:sz w:val="24"/>
+      </w:rPr>
+    </w:lvl>
+    <w:lvl w:ilvl="6">
+      <w:start w:val="1"/>
+      <w:numFmt w:val="decimal"/>
+      <w:isLgl/>
+      <w:lvlText w:val="%1.%2.%3.%4.%5.%6.%7."/>
+      <w:lvlJc w:val="left"/>
+      <w:pPr>
+        <w:ind w:left="1800" w:hanging="1440"/>
+      </w:pPr>
+      <w:rPr>
+        <w:rFonts w:ascii="Times New Roman" w:hAnsi="Times New Roman" w:cs="Times New Roman" w:hint="default"/>
+        <w:b w:val="0"/>
+        <w:sz w:val="24"/>
+      </w:rPr>
+    </w:lvl>
+    <w:lvl w:ilvl="7">
+      <w:start w:val="1"/>
+      <w:numFmt w:val="decimal"/>
+      <w:isLgl/>
+      <w:lvlText w:val="%1.%2.%3.%4.%5.%6.%7.%8."/>
+      <w:lvlJc w:val="left"/>
+      <w:pPr>
+        <w:ind w:left="2160" w:hanging="1800"/>
+      </w:pPr>
+      <w:rPr>
+        <w:rFonts w:ascii="Times New Roman" w:hAnsi="Times New Roman" w:cs="Times New Roman" w:hint="default"/>
+        <w:b w:val="0"/>
+        <w:sz w:val="24"/>
+      </w:rPr>
+    </w:lvl>
+    <w:lvl w:ilvl="8">
+      <w:start w:val="1"/>
+      <w:numFmt w:val="decimal"/>
+      <w:isLgl/>
+      <w:lvlText w:val="%1.%2.%3.%4.%5.%6.%7.%8.%9."/>
+      <w:lvlJc w:val="left"/>
+      <w:pPr>
+        <w:ind w:left="2160" w:hanging="1800"/>
+      </w:pPr>
+      <w:rPr>
+        <w:rFonts w:ascii="Times New Roman" w:hAnsi="Times New Roman" w:cs="Times New Roman" w:hint="default"/>
+        <w:b w:val="0"/>
+        <w:sz w:val="24"/>
+      </w:rPr>
+    </w:lvl>
+  </w:abstractNum>
+  <w:abstractNum w:abstractNumId="4" w15:restartNumberingAfterBreak="0">
+    <w:nsid w:val="61CF7E93"/>
+    <w:multiLevelType w:val="multilevel"/>
+    <w:tmpl w:val="C750F9E6"/>
+    <w:lvl w:ilvl="0">
+      <w:start w:val="1"/>
+      <w:numFmt w:val="decimal"/>
+      <w:lvlText w:val="%1."/>
+      <w:lvlJc w:val="left"/>
+      <w:pPr>
+        <w:ind w:left="720" w:hanging="360"/>
+      </w:pPr>
+      <w:rPr>
+        <w:rFonts w:hint="default"/>
+      </w:rPr>
+    </w:lvl>
+    <w:lvl w:ilvl="1">
+      <w:start w:val="1"/>
+      <w:numFmt w:val="decimal"/>
+      <w:isLgl/>
+      <w:lvlText w:val="%1.%2."/>
+      <w:lvlJc w:val="left"/>
+      <w:pPr>
+        <w:ind w:left="1440" w:hanging="720"/>
+      </w:pPr>
+      <w:rPr>
+        <w:rFonts w:hint="default"/>
+      </w:rPr>
+    </w:lvl>
+    <w:lvl w:ilvl="2">
+      <w:start w:val="1"/>
+      <w:numFmt w:val="decimal"/>
+      <w:isLgl/>
+      <w:lvlText w:val="%1.%2.%3."/>
+      <w:lvlJc w:val="left"/>
+      <w:pPr>
+        <w:ind w:left="1800" w:hanging="720"/>
+      </w:pPr>
+      <w:rPr>
+        <w:rFonts w:hint="default"/>
+      </w:rPr>
+    </w:lvl>
+    <w:lvl w:ilvl="3">
+      <w:start w:val="1"/>
+      <w:numFmt w:val="decimal"/>
+      <w:isLgl/>
+      <w:lvlText w:val="%1.%2.%3.%4."/>
+      <w:lvlJc w:val="left"/>
+      <w:pPr>
+        <w:ind w:left="2520" w:hanging="1080"/>
+      </w:pPr>
+      <w:rPr>
+        <w:rFonts w:hint="default"/>
+      </w:rPr>
+    </w:lvl>
+    <w:lvl w:ilvl="4">
+      <w:start w:val="1"/>
+      <w:numFmt w:val="decimal"/>
+      <w:isLgl/>
+      <w:lvlText w:val="%1.%2.%3.%4.%5."/>
+      <w:lvlJc w:val="left"/>
+      <w:pPr>
+        <w:ind w:left="2880" w:hanging="1080"/>
+      </w:pPr>
+      <w:rPr>
+        <w:rFonts w:hint="default"/>
+      </w:rPr>
+    </w:lvl>
+    <w:lvl w:ilvl="5">
+      <w:start w:val="1"/>
+      <w:numFmt w:val="decimal"/>
+      <w:isLgl/>
+      <w:lvlText w:val="%1.%2.%3.%4.%5.%6."/>
+      <w:lvlJc w:val="left"/>
+      <w:pPr>
+        <w:ind w:left="3600" w:hanging="1440"/>
+      </w:pPr>
+      <w:rPr>
+        <w:rFonts w:hint="default"/>
+      </w:rPr>
+    </w:lvl>
+    <w:lvl w:ilvl="6">
+      <w:start w:val="1"/>
+      <w:numFmt w:val="decimal"/>
+      <w:isLgl/>
+      <w:lvlText w:val="%1.%2.%3.%4.%5.%6.%7."/>
+      <w:lvlJc w:val="left"/>
+      <w:pPr>
+        <w:ind w:left="3960" w:hanging="1440"/>
+      </w:pPr>
+      <w:rPr>
+        <w:rFonts w:hint="default"/>
+      </w:rPr>
+    </w:lvl>
+    <w:lvl w:ilvl="7">
+      <w:start w:val="1"/>
+      <w:numFmt w:val="decimal"/>
+      <w:isLgl/>
+      <w:lvlText w:val="%1.%2.%3.%4.%5.%6.%7.%8."/>
+      <w:lvlJc w:val="left"/>
+      <w:pPr>
+        <w:ind w:left="4680" w:hanging="1800"/>
+      </w:pPr>
+      <w:rPr>
+        <w:rFonts w:hint="default"/>
+      </w:rPr>
+    </w:lvl>
+    <w:lvl w:ilvl="8">
+      <w:start w:val="1"/>
+      <w:numFmt w:val="decimal"/>
+      <w:isLgl/>
+      <w:lvlText w:val="%1.%2.%3.%4.%5.%6.%7.%8.%9."/>
+      <w:lvlJc w:val="left"/>
+      <w:pPr>
+        <w:ind w:left="5040" w:hanging="1800"/>
+      </w:pPr>
+      <w:rPr>
+        <w:rFonts w:hint="default"/>
+      </w:rPr>
+    </w:lvl>
+  </w:abstractNum>
+  <w:abstractNum w:abstractNumId="5" w15:restartNumberingAfterBreak="0">
+    <w:nsid w:val="77BD5CC8"/>
+    <w:multiLevelType w:val="multilevel"/>
+    <w:tmpl w:val="79D2ED96"/>
+    <w:lvl w:ilvl="0">
+      <w:start w:val="1"/>
+      <w:numFmt w:val="decimal"/>
       <w:lvlText w:val="%1"/>
       <w:lvlJc w:val="left"/>
       <w:pPr>
@@ -1378,6 +1869,7 @@
       </w:pPr>
       <w:rPr>
         <w:rFonts w:hint="default"/>
+        <w:b/>
       </w:rPr>
     </w:lvl>
     <w:lvl w:ilvl="1">
@@ -1390,120 +1882,6 @@
       </w:pPr>
       <w:rPr>
         <w:rFonts w:hint="default"/>
-      </w:rPr>
-    </w:lvl>
-    <w:lvl w:ilvl="2">
-      <w:start w:val="1"/>
-      <w:numFmt w:val="decimal"/>
-      <w:lvlText w:val="%1.%2.%3"/>
-      <w:lvlJc w:val="left"/>
-      <w:pPr>
-        <w:ind w:left="720" w:hanging="720"/>
-      </w:pPr>
-      <w:rPr>
-        <w:rFonts w:hint="default"/>
-      </w:rPr>
-    </w:lvl>
-    <w:lvl w:ilvl="3">
-      <w:start w:val="1"/>
-      <w:numFmt w:val="decimal"/>
-      <w:lvlText w:val="%1.%2.%3.%4"/>
-      <w:lvlJc w:val="left"/>
-      <w:pPr>
-        <w:ind w:left="720" w:hanging="720"/>
-      </w:pPr>
-      <w:rPr>
-        <w:rFonts w:hint="default"/>
-      </w:rPr>
-    </w:lvl>
-    <w:lvl w:ilvl="4">
-      <w:start w:val="1"/>
-      <w:numFmt w:val="decimal"/>
-      <w:lvlText w:val="%1.%2.%3.%4.%5"/>
-      <w:lvlJc w:val="left"/>
-      <w:pPr>
-        <w:ind w:left="1080" w:hanging="1080"/>
-      </w:pPr>
-      <w:rPr>
-        <w:rFonts w:hint="default"/>
-      </w:rPr>
-    </w:lvl>
-    <w:lvl w:ilvl="5">
-      <w:start w:val="1"/>
-      <w:numFmt w:val="decimal"/>
-      <w:lvlText w:val="%1.%2.%3.%4.%5.%6"/>
-      <w:lvlJc w:val="left"/>
-      <w:pPr>
-        <w:ind w:left="1080" w:hanging="1080"/>
-      </w:pPr>
-      <w:rPr>
-        <w:rFonts w:hint="default"/>
-      </w:rPr>
-    </w:lvl>
-    <w:lvl w:ilvl="6">
-      <w:start w:val="1"/>
-      <w:numFmt w:val="decimal"/>
-      <w:lvlText w:val="%1.%2.%3.%4.%5.%6.%7"/>
-      <w:lvlJc w:val="left"/>
-      <w:pPr>
-        <w:ind w:left="1440" w:hanging="1440"/>
-      </w:pPr>
-      <w:rPr>
-        <w:rFonts w:hint="default"/>
-      </w:rPr>
-    </w:lvl>
-    <w:lvl w:ilvl="7">
-      <w:start w:val="1"/>
-      <w:numFmt w:val="decimal"/>
-      <w:lvlText w:val="%1.%2.%3.%4.%5.%6.%7.%8"/>
-      <w:lvlJc w:val="left"/>
-      <w:pPr>
-        <w:ind w:left="1440" w:hanging="1440"/>
-      </w:pPr>
-      <w:rPr>
-        <w:rFonts w:hint="default"/>
-      </w:rPr>
-    </w:lvl>
-    <w:lvl w:ilvl="8">
-      <w:start w:val="1"/>
-      <w:numFmt w:val="decimal"/>
-      <w:lvlText w:val="%1.%2.%3.%4.%5.%6.%7.%8.%9"/>
-      <w:lvlJc w:val="left"/>
-      <w:pPr>
-        <w:ind w:left="1800" w:hanging="1800"/>
-      </w:pPr>
-      <w:rPr>
-        <w:rFonts w:hint="default"/>
-      </w:rPr>
-    </w:lvl>
-  </w:abstractNum>
-  <w:abstractNum w:abstractNumId="2" w15:restartNumberingAfterBreak="0">
-    <w:nsid w:val="713D0D4F"/>
-    <w:multiLevelType w:val="multilevel"/>
-    <w:tmpl w:val="333E4214"/>
-    <w:lvl w:ilvl="0">
-      <w:start w:val="1"/>
-      <w:numFmt w:val="decimal"/>
-      <w:lvlText w:val="%1"/>
-      <w:lvlJc w:val="left"/>
-      <w:pPr>
-        <w:ind w:left="420" w:hanging="420"/>
-      </w:pPr>
-      <w:rPr>
-        <w:rFonts w:hint="default"/>
-        <w:b/>
-      </w:rPr>
-    </w:lvl>
-    <w:lvl w:ilvl="1">
-      <w:start w:val="1"/>
-      <w:numFmt w:val="decimal"/>
-      <w:lvlText w:val="%2."/>
-      <w:lvlJc w:val="left"/>
-      <w:pPr>
-        <w:ind w:left="420" w:hanging="420"/>
-      </w:pPr>
-      <w:rPr>
-        <w:rFonts w:ascii="Arial" w:eastAsiaTheme="minorHAnsi" w:hAnsi="Arial" w:cs="Arial"/>
         <w:b/>
       </w:rPr>
     </w:lvl>
@@ -1600,29 +1978,50 @@
     </w:lvl>
   </w:abstractNum>
   <w:num w:numId="1">
+    <w:abstractNumId w:val="0"/>
+  </w:num>
+  <w:num w:numId="2">
     <w:abstractNumId w:val="2"/>
   </w:num>
-  <w:num w:numId="2">
+  <w:num w:numId="3">
+    <w:abstractNumId w:val="5"/>
+  </w:num>
+  <w:num w:numId="4">
     <w:abstractNumId w:val="1"/>
   </w:num>
-  <w:num w:numId="3">
-    <w:abstractNumId w:val="0"/>
+  <w:num w:numId="5">
+    <w:abstractNumId w:val="3"/>
+  </w:num>
+  <w:num w:numId="6">
+    <w:abstractNumId w:val="4"/>
   </w:num>
 </w:numbering>
 </file>
 
+<file path=word/people.xml><?xml version="1.0" encoding="utf-8"?>
+<w15:people xmlns:wpc="http://schemas.microsoft.com/office/word/2010/wordprocessingCanvas" xmlns:mc="http://schemas.openxmlformats.org/markup-compatibility/2006" xmlns:o="urn:schemas-microsoft-com:office:office" xmlns:r="http://schemas.openxmlformats.org/officeDocument/2006/relationships" xmlns:m="http://schemas.openxmlformats.org/officeDocument/2006/math" xmlns:v="urn:schemas-microsoft-com:vml" xmlns:wp14="http://schemas.microsoft.com/office/word/2010/wordprocessingDrawing" xmlns:wp="http://schemas.openxmlformats.org/drawingml/2006/wordprocessingDrawing" xmlns:w10="urn:schemas-microsoft-com:office:word" xmlns:w="http://schemas.openxmlformats.org/wordprocessingml/2006/main" xmlns:w14="http://schemas.microsoft.com/office/word/2010/wordml" xmlns:w15="http://schemas.microsoft.com/office/word/2012/wordml" xmlns:wpg="http://schemas.microsoft.com/office/word/2010/wordprocessingGroup" xmlns:wpi="http://schemas.microsoft.com/office/word/2010/wordprocessingInk" xmlns:wne="http://schemas.microsoft.com/office/word/2006/wordml" xmlns:wps="http://schemas.microsoft.com/office/word/2010/wordprocessingShape" mc:Ignorable="w14 w15 wp14">
+  <w15:person w15:author="Nicolas Jimenez">
+    <w15:presenceInfo w15:providerId="Windows Live" w15:userId="daa705144fd6007c"/>
+  </w15:person>
+</w15:people>
+</file>
+
 <file path=word/styles.xml><?xml version="1.0" encoding="utf-8"?>
-<w:styles xmlns:mc="http://schemas.openxmlformats.org/markup-compatibility/2006" xmlns:r="http://schemas.openxmlformats.org/officeDocument/2006/relationships" xmlns:w="http://schemas.openxmlformats.org/wordprocessingml/2006/main" xmlns:w14="http://schemas.microsoft.com/office/word/2010/wordml" xmlns:w15="http://schemas.microsoft.com/office/word/2012/wordml" xmlns:w16se="http://schemas.microsoft.com/office/word/2015/wordml/symex" mc:Ignorable="w14 w15 w16se">
+<w:styles xmlns:mc="http://schemas.openxmlformats.org/markup-compatibility/2006" xmlns:r="http://schemas.openxmlformats.org/officeDocument/2006/relationships" xmlns:w="http://schemas.openxmlformats.org/wordprocessingml/2006/main" xmlns:w14="http://schemas.microsoft.com/office/word/2010/wordml" xmlns:w15="http://schemas.microsoft.com/office/word/2012/wordml" mc:Ignorable="w14 w15">
   <w:docDefaults>
     <w:rPrDefault>
       <w:rPr>
         <w:rFonts w:asciiTheme="minorHAnsi" w:eastAsiaTheme="minorHAnsi" w:hAnsiTheme="minorHAnsi" w:cstheme="minorBidi"/>
-        <w:sz w:val="24"/>
-        <w:szCs w:val="24"/>
-        <w:lang w:val="es-ES_tradnl" w:eastAsia="en-US" w:bidi="ar-SA"/>
+        <w:sz w:val="22"/>
+        <w:szCs w:val="22"/>
+        <w:lang w:val="es-CO" w:eastAsia="en-US" w:bidi="ar-SA"/>
       </w:rPr>
     </w:rPrDefault>
-    <w:pPrDefault/>
+    <w:pPrDefault>
+      <w:pPr>
+        <w:spacing w:after="160" w:line="259" w:lineRule="auto"/>
+      </w:pPr>
+    </w:pPrDefault>
   </w:docDefaults>
   <w:latentStyles w:defLockedState="0" w:defUIPriority="99" w:defSemiHidden="0" w:defUnhideWhenUsed="0" w:defQFormat="0" w:count="371">
     <w:lsdException w:name="Normal" w:uiPriority="0" w:qFormat="1"/>
@@ -2000,7 +2399,16 @@
   <w:style w:type="paragraph" w:default="1" w:styleId="Normal">
     <w:name w:val="Normal"/>
     <w:qFormat/>
-    <w:rsid w:val="00E1584A"/>
+    <w:rsid w:val="00A84CC9"/>
+    <w:pPr>
+      <w:spacing w:after="0" w:line="240" w:lineRule="auto"/>
+    </w:pPr>
+    <w:rPr>
+      <w:rFonts w:ascii="Times New Roman" w:eastAsia="Times New Roman" w:hAnsi="Times New Roman" w:cs="Times New Roman"/>
+      <w:sz w:val="24"/>
+      <w:szCs w:val="24"/>
+      <w:lang w:val="es-ES" w:eastAsia="es-ES"/>
+    </w:rPr>
   </w:style>
   <w:style w:type="paragraph" w:styleId="Ttulo1">
     <w:name w:val="heading 1"/>
@@ -2008,17 +2416,16 @@
     <w:next w:val="Normal"/>
     <w:link w:val="Ttulo1Car"/>
     <w:qFormat/>
-    <w:rsid w:val="00E1584A"/>
+    <w:rsid w:val="00A84CC9"/>
     <w:pPr>
       <w:keepNext/>
       <w:outlineLvl w:val="0"/>
     </w:pPr>
     <w:rPr>
-      <w:rFonts w:ascii="Arial" w:eastAsia="Times New Roman" w:hAnsi="Arial" w:cs="Arial"/>
+      <w:rFonts w:ascii="Arial" w:hAnsi="Arial" w:cs="Arial"/>
       <w:b/>
       <w:bCs/>
       <w:sz w:val="22"/>
-      <w:lang w:val="es-ES" w:eastAsia="es-ES"/>
     </w:rPr>
   </w:style>
   <w:style w:type="character" w:default="1" w:styleId="Fuentedeprrafopredeter">
@@ -2052,12 +2459,12 @@
     <w:name w:val="Título 1 Car"/>
     <w:basedOn w:val="Fuentedeprrafopredeter"/>
     <w:link w:val="Ttulo1"/>
-    <w:rsid w:val="00E1584A"/>
+    <w:rsid w:val="00A84CC9"/>
     <w:rPr>
       <w:rFonts w:ascii="Arial" w:eastAsia="Times New Roman" w:hAnsi="Arial" w:cs="Arial"/>
       <w:b/>
       <w:bCs/>
-      <w:sz w:val="22"/>
+      <w:szCs w:val="24"/>
       <w:lang w:val="es-ES" w:eastAsia="es-ES"/>
     </w:rPr>
   </w:style>
@@ -2066,7 +2473,7 @@
     <w:basedOn w:val="Normal"/>
     <w:uiPriority w:val="34"/>
     <w:qFormat/>
-    <w:rsid w:val="00CB2E32"/>
+    <w:rsid w:val="00302EAC"/>
     <w:pPr>
       <w:ind w:left="720"/>
       <w:contextualSpacing/>
@@ -2334,16 +2741,4 @@
     </a:ext>
   </a:extLst>
 </a:theme>
-</file>
-
-<file path=customXml/item1.xml><?xml version="1.0" encoding="utf-8"?>
-<b:Sources xmlns:b="http://schemas.openxmlformats.org/officeDocument/2006/bibliography" xmlns="http://schemas.openxmlformats.org/officeDocument/2006/bibliography" SelectedStyle="/APASixthEditionOfficeOnline.xsl" StyleName="APA" Version="6"/>
-</file>
-
-<file path=customXml/itemProps1.xml><?xml version="1.0" encoding="utf-8"?>
-<ds:datastoreItem xmlns:ds="http://schemas.openxmlformats.org/officeDocument/2006/customXml" ds:itemID="{D06774EA-2045-42E1-A734-E66FBCC85B36}">
-  <ds:schemaRefs>
-    <ds:schemaRef ds:uri="http://schemas.openxmlformats.org/officeDocument/2006/bibliography"/>
-  </ds:schemaRefs>
-</ds:datastoreItem>
 </file>
</xml_diff>